<commit_message>
atualizaçao sobre semantica do html5
</commit_message>
<xml_diff>
--- a/Anotaçoes de html/CURSO DE HTML.docx
+++ b/Anotaçoes de html/CURSO DE HTML.docx
@@ -50,29 +50,41 @@
       <w:r>
         <w:t xml:space="preserve">- </w:t>
       </w:r>
+      <w:proofErr w:type="gramStart"/>
       <w:r>
         <w:rPr>
           <w:color w:val="4472C4" w:themeColor="accent1"/>
         </w:rPr>
-        <w:t>github.com/gustavoguanabara</w:t>
-      </w:r>
-    </w:p>
-    <w:p>
-      <w:pPr>
-        <w:jc w:val="both"/>
+        <w:t>github.com/</w:t>
+      </w:r>
+      <w:proofErr w:type="spellStart"/>
+      <w:r>
         <w:rPr>
           <w:color w:val="4472C4" w:themeColor="accent1"/>
         </w:rPr>
+        <w:t>gustavoguanabara</w:t>
+      </w:r>
+      <w:proofErr w:type="spellEnd"/>
+      <w:proofErr w:type="gramEnd"/>
+    </w:p>
+    <w:p>
+      <w:pPr>
+        <w:jc w:val="both"/>
+        <w:rPr>
+          <w:color w:val="4472C4" w:themeColor="accent1"/>
+        </w:rPr>
       </w:pPr>
       <w:r>
         <w:t xml:space="preserve">- </w:t>
       </w:r>
+      <w:proofErr w:type="gramStart"/>
       <w:r>
         <w:rPr>
           <w:color w:val="4472C4" w:themeColor="accent1"/>
         </w:rPr>
         <w:t>gustavoguanabara.github.io</w:t>
       </w:r>
+      <w:proofErr w:type="gramEnd"/>
     </w:p>
     <w:p>
       <w:pPr>
@@ -146,7 +158,15 @@
         </w:rPr>
       </w:pPr>
       <w:r>
-        <w:t xml:space="preserve">- Site para descobrir meu ip ou de algum site público:  </w:t>
+        <w:t xml:space="preserve">- Site para descobrir meu </w:t>
+      </w:r>
+      <w:proofErr w:type="spellStart"/>
+      <w:r>
+        <w:t>ip</w:t>
+      </w:r>
+      <w:proofErr w:type="spellEnd"/>
+      <w:r>
+        <w:t xml:space="preserve"> ou de algum site público:  </w:t>
       </w:r>
       <w:hyperlink r:id="rId6" w:history="1">
         <w:r>
@@ -219,13 +239,39 @@
         <w:t>está</w:t>
       </w:r>
       <w:r>
-        <w:t xml:space="preserve"> guardado em algum servidor. Isso que esta guardado e uma sequencia de números. Quando pesquisamos por exemplo “instagram.com” como achamos esse </w:t>
+        <w:t xml:space="preserve"> guardado em algum servidor. Isso que </w:t>
+      </w:r>
+      <w:proofErr w:type="spellStart"/>
+      <w:proofErr w:type="gramStart"/>
+      <w:r>
+        <w:t>esta</w:t>
+      </w:r>
+      <w:proofErr w:type="spellEnd"/>
+      <w:proofErr w:type="gramEnd"/>
+      <w:r>
+        <w:t xml:space="preserve"> guardado e uma </w:t>
+      </w:r>
+      <w:proofErr w:type="spellStart"/>
+      <w:r>
+        <w:t>sequencia</w:t>
+      </w:r>
+      <w:proofErr w:type="spellEnd"/>
+      <w:r>
+        <w:t xml:space="preserve"> de números. Quando pesquisamos por exemplo “instagram.com” como achamos esse </w:t>
       </w:r>
       <w:r>
         <w:t>número</w:t>
       </w:r>
       <w:r>
-        <w:t xml:space="preserve"> do servidor?    Para isso temos o DNS que vai atras do numero do servidor para você e lhe manda pro site. Resumindo rápido, e como </w:t>
+        <w:t xml:space="preserve"> do servidor?    Para isso temos o DNS que vai atras do </w:t>
+      </w:r>
+      <w:proofErr w:type="spellStart"/>
+      <w:r>
+        <w:t>numero</w:t>
+      </w:r>
+      <w:proofErr w:type="spellEnd"/>
+      <w:r>
+        <w:t xml:space="preserve"> do servidor para você e lhe manda pro site. Resumindo rápido, e como </w:t>
       </w:r>
       <w:r>
         <w:t>uma rede</w:t>
@@ -372,7 +418,21 @@
         <w:rPr>
           <w:color w:val="000000" w:themeColor="text1"/>
         </w:rPr>
-        <w:t xml:space="preserve"> ou seja, menus, animação, popups, validação, a verdadeira linguagem de programação.</w:t>
+        <w:t xml:space="preserve"> ou seja, menus, animação, </w:t>
+      </w:r>
+      <w:proofErr w:type="spellStart"/>
+      <w:r>
+        <w:rPr>
+          <w:color w:val="000000" w:themeColor="text1"/>
+        </w:rPr>
+        <w:t>popups</w:t>
+      </w:r>
+      <w:proofErr w:type="spellEnd"/>
+      <w:r>
+        <w:rPr>
+          <w:color w:val="000000" w:themeColor="text1"/>
+        </w:rPr>
+        <w:t>, validação, a verdadeira linguagem de programação.</w:t>
       </w:r>
     </w:p>
     <w:p>
@@ -438,12 +498,14 @@
         </w:rPr>
         <w:t xml:space="preserve">&lt;!DOCTYPE </w:t>
       </w:r>
+      <w:proofErr w:type="spellStart"/>
       <w:r>
         <w:rPr>
           <w:color w:val="BF8F00" w:themeColor="accent4" w:themeShade="BF"/>
         </w:rPr>
         <w:t>html</w:t>
       </w:r>
+      <w:proofErr w:type="spellEnd"/>
       <w:r>
         <w:rPr>
           <w:color w:val="000000" w:themeColor="text1"/>
@@ -464,17 +526,47 @@
         </w:rPr>
         <w:t>&lt;</w:t>
       </w:r>
+      <w:proofErr w:type="spellStart"/>
       <w:r>
         <w:rPr>
           <w:color w:val="BF8F00" w:themeColor="accent4" w:themeShade="BF"/>
         </w:rPr>
-        <w:t xml:space="preserve">html </w:t>
-      </w:r>
-      <w:r>
-        <w:rPr>
-          <w:color w:val="000000" w:themeColor="text1"/>
-        </w:rPr>
-        <w:t>lang=”pt-br”&gt;</w:t>
+        <w:t>html</w:t>
+      </w:r>
+      <w:proofErr w:type="spellEnd"/>
+      <w:r>
+        <w:rPr>
+          <w:color w:val="BF8F00" w:themeColor="accent4" w:themeShade="BF"/>
+        </w:rPr>
+        <w:t xml:space="preserve"> </w:t>
+      </w:r>
+      <w:proofErr w:type="spellStart"/>
+      <w:r>
+        <w:rPr>
+          <w:color w:val="000000" w:themeColor="text1"/>
+        </w:rPr>
+        <w:t>lang</w:t>
+      </w:r>
+      <w:proofErr w:type="spellEnd"/>
+      <w:r>
+        <w:rPr>
+          <w:color w:val="000000" w:themeColor="text1"/>
+        </w:rPr>
+        <w:t>=”</w:t>
+      </w:r>
+      <w:proofErr w:type="spellStart"/>
+      <w:r>
+        <w:rPr>
+          <w:color w:val="000000" w:themeColor="text1"/>
+        </w:rPr>
+        <w:t>pt-br</w:t>
+      </w:r>
+      <w:proofErr w:type="spellEnd"/>
+      <w:r>
+        <w:rPr>
+          <w:color w:val="000000" w:themeColor="text1"/>
+        </w:rPr>
+        <w:t>”&gt;</w:t>
       </w:r>
     </w:p>
     <w:p>
@@ -491,12 +583,14 @@
         <w:tab/>
         <w:t>&lt;</w:t>
       </w:r>
+      <w:proofErr w:type="spellStart"/>
       <w:r>
         <w:rPr>
           <w:color w:val="BF8F00" w:themeColor="accent4" w:themeShade="BF"/>
         </w:rPr>
         <w:t>head</w:t>
       </w:r>
+      <w:proofErr w:type="spellEnd"/>
       <w:r>
         <w:rPr>
           <w:color w:val="000000" w:themeColor="text1"/>
@@ -534,13 +628,41 @@
         <w:rPr>
           <w:color w:val="000000" w:themeColor="text1"/>
         </w:rPr>
-        <w:t xml:space="preserve"> cha</w:t>
-      </w:r>
-      <w:r>
-        <w:rPr>
-          <w:color w:val="000000" w:themeColor="text1"/>
-        </w:rPr>
-        <w:t>rset=””utf-8</w:t>
+        <w:t xml:space="preserve"> </w:t>
+      </w:r>
+      <w:proofErr w:type="spellStart"/>
+      <w:r>
+        <w:rPr>
+          <w:color w:val="000000" w:themeColor="text1"/>
+        </w:rPr>
+        <w:t>cha</w:t>
+      </w:r>
+      <w:r>
+        <w:rPr>
+          <w:color w:val="000000" w:themeColor="text1"/>
+        </w:rPr>
+        <w:t>rset</w:t>
+      </w:r>
+      <w:proofErr w:type="spellEnd"/>
+      <w:r>
+        <w:rPr>
+          <w:color w:val="000000" w:themeColor="text1"/>
+        </w:rPr>
+        <w:t>=</w:t>
+      </w:r>
+      <w:proofErr w:type="gramStart"/>
+      <w:r>
+        <w:rPr>
+          <w:color w:val="000000" w:themeColor="text1"/>
+        </w:rPr>
+        <w:t>””utf</w:t>
+      </w:r>
+      <w:proofErr w:type="gramEnd"/>
+      <w:r>
+        <w:rPr>
+          <w:color w:val="000000" w:themeColor="text1"/>
+        </w:rPr>
+        <w:t>-8</w:t>
       </w:r>
       <w:r>
         <w:rPr>
@@ -567,7 +689,25 @@
         <w:t>meta</w:t>
       </w:r>
       <w:r>
-        <w:t xml:space="preserve"> name=”viewport”</w:t>
+        <w:t xml:space="preserve"> </w:t>
+      </w:r>
+      <w:proofErr w:type="spellStart"/>
+      <w:r>
+        <w:t>name</w:t>
+      </w:r>
+      <w:proofErr w:type="spellEnd"/>
+      <w:proofErr w:type="gramStart"/>
+      <w:r>
+        <w:t>=”</w:t>
+      </w:r>
+      <w:proofErr w:type="spellStart"/>
+      <w:r>
+        <w:t>viewport</w:t>
+      </w:r>
+      <w:proofErr w:type="spellEnd"/>
+      <w:proofErr w:type="gramEnd"/>
+      <w:r>
+        <w:t>”</w:t>
       </w:r>
     </w:p>
     <w:p>
@@ -579,7 +719,40 @@
       </w:r>
       <w:r>
         <w:tab/>
-        <w:t>Conect=”width=device-wisth, initial-scale=1.0”&gt;</w:t>
+      </w:r>
+      <w:proofErr w:type="spellStart"/>
+      <w:r>
+        <w:t>Conect</w:t>
+      </w:r>
+      <w:proofErr w:type="spellEnd"/>
+      <w:proofErr w:type="gramStart"/>
+      <w:r>
+        <w:t>=”</w:t>
+      </w:r>
+      <w:proofErr w:type="spellStart"/>
+      <w:r>
+        <w:t>width</w:t>
+      </w:r>
+      <w:proofErr w:type="spellEnd"/>
+      <w:proofErr w:type="gramEnd"/>
+      <w:r>
+        <w:t>=device-</w:t>
+      </w:r>
+      <w:proofErr w:type="spellStart"/>
+      <w:r>
+        <w:t>wisth</w:t>
+      </w:r>
+      <w:proofErr w:type="spellEnd"/>
+      <w:r>
+        <w:t xml:space="preserve">, </w:t>
+      </w:r>
+      <w:proofErr w:type="spellStart"/>
+      <w:r>
+        <w:t>initial-scale</w:t>
+      </w:r>
+      <w:proofErr w:type="spellEnd"/>
+      <w:r>
+        <w:t>=1.0”&gt;</w:t>
       </w:r>
     </w:p>
     <w:p>
@@ -593,21 +766,25 @@
         <w:tab/>
         <w:t>&lt;</w:t>
       </w:r>
+      <w:proofErr w:type="spellStart"/>
       <w:r>
         <w:rPr>
           <w:color w:val="BF8F00" w:themeColor="accent4" w:themeShade="BF"/>
         </w:rPr>
         <w:t>title</w:t>
       </w:r>
+      <w:proofErr w:type="spellEnd"/>
       <w:r>
         <w:t>&gt;Documento&lt;/</w:t>
       </w:r>
+      <w:proofErr w:type="spellStart"/>
       <w:r>
         <w:rPr>
           <w:color w:val="BF8F00" w:themeColor="accent4" w:themeShade="BF"/>
         </w:rPr>
         <w:t>title</w:t>
       </w:r>
+      <w:proofErr w:type="spellEnd"/>
       <w:r>
         <w:t>&gt;</w:t>
       </w:r>
@@ -628,12 +805,14 @@
         </w:rPr>
         <w:t>&lt;/</w:t>
       </w:r>
+      <w:proofErr w:type="spellStart"/>
       <w:r>
         <w:rPr>
           <w:color w:val="BF8F00" w:themeColor="accent4" w:themeShade="BF"/>
         </w:rPr>
         <w:t>head</w:t>
       </w:r>
+      <w:proofErr w:type="spellEnd"/>
       <w:r>
         <w:rPr>
           <w:color w:val="000000" w:themeColor="text1"/>
@@ -758,12 +937,14 @@
         </w:rPr>
         <w:t>&lt;/</w:t>
       </w:r>
+      <w:proofErr w:type="spellStart"/>
       <w:r>
         <w:rPr>
           <w:color w:val="BF8F00" w:themeColor="accent4" w:themeShade="BF"/>
         </w:rPr>
         <w:t>html</w:t>
       </w:r>
+      <w:proofErr w:type="spellEnd"/>
       <w:r>
         <w:rPr>
           <w:color w:val="000000" w:themeColor="text1"/>
@@ -802,7 +983,43 @@
           <w:bCs/>
           <w:color w:val="000000" w:themeColor="text1"/>
         </w:rPr>
-        <w:t>- Diferença Front-End e Back-End:</w:t>
+        <w:t>- Diferença Front-</w:t>
+      </w:r>
+      <w:proofErr w:type="spellStart"/>
+      <w:r>
+        <w:rPr>
+          <w:b/>
+          <w:bCs/>
+          <w:color w:val="000000" w:themeColor="text1"/>
+        </w:rPr>
+        <w:t>End</w:t>
+      </w:r>
+      <w:proofErr w:type="spellEnd"/>
+      <w:r>
+        <w:rPr>
+          <w:b/>
+          <w:bCs/>
+          <w:color w:val="000000" w:themeColor="text1"/>
+        </w:rPr>
+        <w:t xml:space="preserve"> e Back-</w:t>
+      </w:r>
+      <w:proofErr w:type="spellStart"/>
+      <w:r>
+        <w:rPr>
+          <w:b/>
+          <w:bCs/>
+          <w:color w:val="000000" w:themeColor="text1"/>
+        </w:rPr>
+        <w:t>End</w:t>
+      </w:r>
+      <w:proofErr w:type="spellEnd"/>
+      <w:r>
+        <w:rPr>
+          <w:b/>
+          <w:bCs/>
+          <w:color w:val="000000" w:themeColor="text1"/>
+        </w:rPr>
+        <w:t>:</w:t>
       </w:r>
     </w:p>
     <w:p>
@@ -822,7 +1039,21 @@
         <w:rPr>
           <w:color w:val="FF0000"/>
         </w:rPr>
-        <w:t xml:space="preserve">front-end </w:t>
+        <w:t>front-</w:t>
+      </w:r>
+      <w:proofErr w:type="spellStart"/>
+      <w:r>
+        <w:rPr>
+          <w:color w:val="FF0000"/>
+        </w:rPr>
+        <w:t>end</w:t>
+      </w:r>
+      <w:proofErr w:type="spellEnd"/>
+      <w:r>
+        <w:rPr>
+          <w:color w:val="FF0000"/>
+        </w:rPr>
+        <w:t xml:space="preserve"> </w:t>
       </w:r>
       <w:r>
         <w:rPr>
@@ -836,12 +1067,14 @@
         </w:rPr>
         <w:t xml:space="preserve">, já no </w:t>
       </w:r>
+      <w:proofErr w:type="spellStart"/>
       <w:r>
         <w:rPr>
           <w:color w:val="FF0000"/>
         </w:rPr>
         <w:t>back-end</w:t>
       </w:r>
+      <w:proofErr w:type="spellEnd"/>
       <w:r>
         <w:rPr>
           <w:color w:val="FF0000"/>
@@ -872,11 +1105,27 @@
         <w:rPr>
           <w:color w:val="FF0000"/>
         </w:rPr>
-        <w:t xml:space="preserve">full stack </w:t>
+        <w:t xml:space="preserve">full </w:t>
+      </w:r>
+      <w:proofErr w:type="spellStart"/>
+      <w:proofErr w:type="gramStart"/>
+      <w:r>
+        <w:rPr>
+          <w:color w:val="FF0000"/>
+        </w:rPr>
+        <w:t>stack</w:t>
+      </w:r>
+      <w:proofErr w:type="spellEnd"/>
+      <w:r>
+        <w:rPr>
+          <w:color w:val="FF0000"/>
+        </w:rPr>
+        <w:t xml:space="preserve"> </w:t>
       </w:r>
       <w:r>
         <w:t>.</w:t>
       </w:r>
+      <w:proofErr w:type="gramEnd"/>
     </w:p>
     <w:p>
       <w:pPr>
@@ -936,7 +1185,23 @@
         <w:jc w:val="both"/>
       </w:pPr>
       <w:r>
-        <w:t xml:space="preserve">- aperta “!” e depois “enter” que o código base já e feito </w:t>
+        <w:t xml:space="preserve">- </w:t>
+      </w:r>
+      <w:proofErr w:type="gramStart"/>
+      <w:r>
+        <w:t>aperta</w:t>
+      </w:r>
+      <w:proofErr w:type="gramEnd"/>
+      <w:r>
+        <w:t xml:space="preserve"> “!” e depois “</w:t>
+      </w:r>
+      <w:proofErr w:type="spellStart"/>
+      <w:r>
+        <w:t>enter</w:t>
+      </w:r>
+      <w:proofErr w:type="spellEnd"/>
+      <w:r>
+        <w:t xml:space="preserve">” que o código base já e feito </w:t>
       </w:r>
     </w:p>
     <w:p>
@@ -955,10 +1220,51 @@
         <w:rPr>
           <w:color w:val="FF0000"/>
         </w:rPr>
-        <w:t xml:space="preserve">&lt;title&gt;  &lt;/title&gt;   </w:t>
-      </w:r>
-      <w:r>
-        <w:t>aquie onde fica o titulo</w:t>
+        <w:t>&lt;</w:t>
+      </w:r>
+      <w:proofErr w:type="spellStart"/>
+      <w:r>
+        <w:rPr>
+          <w:color w:val="FF0000"/>
+        </w:rPr>
+        <w:t>title</w:t>
+      </w:r>
+      <w:proofErr w:type="spellEnd"/>
+      <w:proofErr w:type="gramStart"/>
+      <w:r>
+        <w:rPr>
+          <w:color w:val="FF0000"/>
+        </w:rPr>
+        <w:t>&gt;  &lt;</w:t>
+      </w:r>
+      <w:proofErr w:type="gramEnd"/>
+      <w:r>
+        <w:rPr>
+          <w:color w:val="FF0000"/>
+        </w:rPr>
+        <w:t>/</w:t>
+      </w:r>
+      <w:proofErr w:type="spellStart"/>
+      <w:r>
+        <w:rPr>
+          <w:color w:val="FF0000"/>
+        </w:rPr>
+        <w:t>title</w:t>
+      </w:r>
+      <w:proofErr w:type="spellEnd"/>
+      <w:r>
+        <w:rPr>
+          <w:color w:val="FF0000"/>
+        </w:rPr>
+        <w:t xml:space="preserve">&gt;   </w:t>
+      </w:r>
+      <w:proofErr w:type="spellStart"/>
+      <w:r>
+        <w:t>aquie</w:t>
+      </w:r>
+      <w:proofErr w:type="spellEnd"/>
+      <w:r>
+        <w:t xml:space="preserve"> onde fica o titulo</w:t>
       </w:r>
     </w:p>
     <w:p>
@@ -974,8 +1280,13 @@
         </w:rPr>
         <w:t>&lt;h1&gt; &lt;/h1</w:t>
       </w:r>
-      <w:r>
-        <w:t>&gt;  onde fica o paragrafo</w:t>
+      <w:proofErr w:type="gramStart"/>
+      <w:r>
+        <w:t>&gt;  onde</w:t>
+      </w:r>
+      <w:proofErr w:type="gramEnd"/>
+      <w:r>
+        <w:t xml:space="preserve"> fica o paragrafo</w:t>
       </w:r>
     </w:p>
     <w:p>
@@ -989,7 +1300,21 @@
         <w:rPr>
           <w:color w:val="FF0000"/>
         </w:rPr>
-        <w:t xml:space="preserve">&lt;hr&gt; </w:t>
+        <w:t>&lt;</w:t>
+      </w:r>
+      <w:proofErr w:type="spellStart"/>
+      <w:r>
+        <w:rPr>
+          <w:color w:val="FF0000"/>
+        </w:rPr>
+        <w:t>hr</w:t>
+      </w:r>
+      <w:proofErr w:type="spellEnd"/>
+      <w:r>
+        <w:rPr>
+          <w:color w:val="FF0000"/>
+        </w:rPr>
+        <w:t xml:space="preserve">&gt; </w:t>
       </w:r>
       <w:r>
         <w:t>escreve uma linha</w:t>
@@ -1006,7 +1331,21 @@
         <w:rPr>
           <w:color w:val="FF0000"/>
         </w:rPr>
-        <w:t>&lt;p&gt;  &lt;/p&gt;</w:t>
+        <w:t>&lt;p</w:t>
+      </w:r>
+      <w:proofErr w:type="gramStart"/>
+      <w:r>
+        <w:rPr>
+          <w:color w:val="FF0000"/>
+        </w:rPr>
+        <w:t>&gt;  &lt;</w:t>
+      </w:r>
+      <w:proofErr w:type="gramEnd"/>
+      <w:r>
+        <w:rPr>
+          <w:color w:val="FF0000"/>
+        </w:rPr>
+        <w:t>/p&gt;</w:t>
       </w:r>
       <w:r>
         <w:t xml:space="preserve"> onde fica o texto</w:t>
@@ -1019,15 +1358,28 @@
       <w:r>
         <w:t xml:space="preserve">- </w:t>
       </w:r>
+      <w:proofErr w:type="gramStart"/>
       <w:r>
         <w:rPr>
           <w:color w:val="FF0000"/>
         </w:rPr>
-        <w:t xml:space="preserve">&lt;!--   --&gt;  </w:t>
-      </w:r>
-      <w:r>
-        <w:t>fazer comentarios</w:t>
-      </w:r>
+        <w:t>&lt;!--</w:t>
+      </w:r>
+      <w:proofErr w:type="gramEnd"/>
+      <w:r>
+        <w:rPr>
+          <w:color w:val="FF0000"/>
+        </w:rPr>
+        <w:t xml:space="preserve">   --&gt;  </w:t>
+      </w:r>
+      <w:r>
+        <w:t xml:space="preserve">fazer </w:t>
+      </w:r>
+      <w:proofErr w:type="spellStart"/>
+      <w:r>
+        <w:t>comentarios</w:t>
+      </w:r>
+      <w:proofErr w:type="spellEnd"/>
     </w:p>
     <w:p>
       <w:pPr>
@@ -1112,6 +1464,7 @@
       <w:r>
         <w:t xml:space="preserve">- Site Para Pegar </w:t>
       </w:r>
+      <w:proofErr w:type="gramStart"/>
       <w:r>
         <w:rPr>
           <w:color w:val="FF0000"/>
@@ -1121,6 +1474,7 @@
       <w:r>
         <w:t xml:space="preserve"> :</w:t>
       </w:r>
+      <w:proofErr w:type="gramEnd"/>
     </w:p>
     <w:p>
       <w:pPr>
@@ -1140,7 +1494,47 @@
         <w:jc w:val="both"/>
       </w:pPr>
       <w:r>
-        <w:t>_ para adicionar o emoji, ou você so copia ele , ou usa o código &amp;#x...; o complemento e o código do emoji. Exemplo: &amp;#x1f600;</w:t>
+        <w:t xml:space="preserve">_ para adicionar o </w:t>
+      </w:r>
+      <w:proofErr w:type="spellStart"/>
+      <w:r>
+        <w:t>emoji</w:t>
+      </w:r>
+      <w:proofErr w:type="spellEnd"/>
+      <w:r>
+        <w:t xml:space="preserve">, ou você </w:t>
+      </w:r>
+      <w:proofErr w:type="spellStart"/>
+      <w:r>
+        <w:t>so</w:t>
+      </w:r>
+      <w:proofErr w:type="spellEnd"/>
+      <w:r>
+        <w:t xml:space="preserve"> </w:t>
+      </w:r>
+      <w:proofErr w:type="spellStart"/>
+      <w:r>
+        <w:t>copia</w:t>
+      </w:r>
+      <w:proofErr w:type="spellEnd"/>
+      <w:r>
+        <w:t xml:space="preserve"> </w:t>
+      </w:r>
+      <w:proofErr w:type="gramStart"/>
+      <w:r>
+        <w:t>ele ,</w:t>
+      </w:r>
+      <w:proofErr w:type="gramEnd"/>
+      <w:r>
+        <w:t xml:space="preserve"> ou usa o código &amp;#x...; o complemento e o código do </w:t>
+      </w:r>
+      <w:proofErr w:type="spellStart"/>
+      <w:r>
+        <w:t>emoji</w:t>
+      </w:r>
+      <w:proofErr w:type="spellEnd"/>
+      <w:r>
+        <w:t>. Exemplo: &amp;#x1f600;</w:t>
       </w:r>
     </w:p>
     <w:p>
@@ -1198,8 +1592,21 @@
       </w:pPr>
       <w:r>
         <w:lastRenderedPageBreak/>
-        <w:t>_ imagens no site : Unsplash</w:t>
-      </w:r>
+        <w:t xml:space="preserve">_ imagens no </w:t>
+      </w:r>
+      <w:proofErr w:type="gramStart"/>
+      <w:r>
+        <w:t>site :</w:t>
+      </w:r>
+      <w:proofErr w:type="gramEnd"/>
+      <w:r>
+        <w:t xml:space="preserve"> </w:t>
+      </w:r>
+      <w:proofErr w:type="spellStart"/>
+      <w:r>
+        <w:t>Unsplash</w:t>
+      </w:r>
+      <w:proofErr w:type="spellEnd"/>
     </w:p>
     <w:p>
       <w:pPr>
@@ -1254,7 +1661,15 @@
         <w:t xml:space="preserve">-Largura boa </w:t>
       </w:r>
       <w:r>
-        <w:t xml:space="preserve">vai depender do que sere necessário, porem podemos pensar entre </w:t>
+        <w:t xml:space="preserve">vai depender do que </w:t>
+      </w:r>
+      <w:proofErr w:type="spellStart"/>
+      <w:r>
+        <w:t>sere</w:t>
+      </w:r>
+      <w:proofErr w:type="spellEnd"/>
+      <w:r>
+        <w:t xml:space="preserve"> necessário, porem podemos pensar entre </w:t>
       </w:r>
       <w:r>
         <w:t>600</w:t>
@@ -1266,7 +1681,23 @@
         <w:t>.</w:t>
       </w:r>
       <w:r>
-        <w:t xml:space="preserve"> depois aperta tab para deixar a altura crt.</w:t>
+        <w:t xml:space="preserve"> depois aperta </w:t>
+      </w:r>
+      <w:proofErr w:type="spellStart"/>
+      <w:r>
+        <w:t>tab</w:t>
+      </w:r>
+      <w:proofErr w:type="spellEnd"/>
+      <w:r>
+        <w:t xml:space="preserve"> para deixar a altura </w:t>
+      </w:r>
+      <w:proofErr w:type="spellStart"/>
+      <w:r>
+        <w:t>crt</w:t>
+      </w:r>
+      <w:proofErr w:type="spellEnd"/>
+      <w:r>
+        <w:t>.</w:t>
       </w:r>
     </w:p>
     <w:p>
@@ -1277,8 +1708,13 @@
         <w:t>- Resolução entre 50 e 80</w:t>
       </w:r>
       <w:r>
-        <w:t xml:space="preserve"> e aperta tab</w:t>
-      </w:r>
+        <w:t xml:space="preserve"> e aperta </w:t>
+      </w:r>
+      <w:proofErr w:type="spellStart"/>
+      <w:r>
+        <w:t>tab</w:t>
+      </w:r>
+      <w:proofErr w:type="spellEnd"/>
     </w:p>
     <w:p>
       <w:pPr>
@@ -1315,29 +1751,82 @@
         <w:t>P</w:t>
       </w:r>
       <w:r>
-        <w:t>rimeiro passo e adicionar as imagens necessárias na pasta onde se encontra o arquivo html</w:t>
-      </w:r>
-    </w:p>
-    <w:p>
-      <w:pPr>
-        <w:jc w:val="both"/>
-      </w:pPr>
-      <w:r>
-        <w:t>2) usa a tag:</w:t>
-      </w:r>
-    </w:p>
-    <w:p>
-      <w:pPr>
-        <w:jc w:val="both"/>
-      </w:pPr>
-      <w:r>
-        <w:t>&lt;img src="</w:t>
-      </w:r>
-      <w:r>
-        <w:t xml:space="preserve">aperta “ctrl” e “espaço”  </w:t>
-      </w:r>
-      <w:r>
-        <w:t>" alt="</w:t>
+        <w:t xml:space="preserve">rimeiro passo e adicionar as imagens necessárias na pasta onde se encontra o arquivo </w:t>
+      </w:r>
+      <w:proofErr w:type="spellStart"/>
+      <w:r>
+        <w:t>html</w:t>
+      </w:r>
+      <w:proofErr w:type="spellEnd"/>
+    </w:p>
+    <w:p>
+      <w:pPr>
+        <w:jc w:val="both"/>
+      </w:pPr>
+      <w:r>
+        <w:t xml:space="preserve">2) usa a </w:t>
+      </w:r>
+      <w:proofErr w:type="spellStart"/>
+      <w:r>
+        <w:t>tag</w:t>
+      </w:r>
+      <w:proofErr w:type="spellEnd"/>
+      <w:r>
+        <w:t>:</w:t>
+      </w:r>
+    </w:p>
+    <w:p>
+      <w:pPr>
+        <w:jc w:val="both"/>
+      </w:pPr>
+      <w:r>
+        <w:t>&lt;</w:t>
+      </w:r>
+      <w:proofErr w:type="spellStart"/>
+      <w:r>
+        <w:t>img</w:t>
+      </w:r>
+      <w:proofErr w:type="spellEnd"/>
+      <w:r>
+        <w:t xml:space="preserve"> </w:t>
+      </w:r>
+      <w:proofErr w:type="spellStart"/>
+      <w:r>
+        <w:t>src</w:t>
+      </w:r>
+      <w:proofErr w:type="spellEnd"/>
+      <w:r>
+        <w:t>="</w:t>
+      </w:r>
+      <w:r>
+        <w:t>aperta “</w:t>
+      </w:r>
+      <w:proofErr w:type="spellStart"/>
+      <w:r>
+        <w:t>ctrl</w:t>
+      </w:r>
+      <w:proofErr w:type="spellEnd"/>
+      <w:r>
+        <w:t>” e “</w:t>
+      </w:r>
+      <w:proofErr w:type="gramStart"/>
+      <w:r>
+        <w:t xml:space="preserve">espaço”  </w:t>
+      </w:r>
+      <w:r>
+        <w:t>"</w:t>
+      </w:r>
+      <w:proofErr w:type="gramEnd"/>
+      <w:r>
+        <w:t xml:space="preserve"> </w:t>
+      </w:r>
+      <w:proofErr w:type="spellStart"/>
+      <w:r>
+        <w:t>alt</w:t>
+      </w:r>
+      <w:proofErr w:type="spellEnd"/>
+      <w:r>
+        <w:t>="</w:t>
       </w:r>
       <w:r>
         <w:t xml:space="preserve"> resumimos o que e a imagem</w:t>
@@ -1365,12 +1854,21 @@
       <w:r>
         <w:t xml:space="preserve"># </w:t>
       </w:r>
-      <w:r>
-        <w:rPr>
-          <w:b/>
-          <w:bCs/>
-        </w:rPr>
-        <w:t>Icones Para O Site:</w:t>
+      <w:proofErr w:type="spellStart"/>
+      <w:r>
+        <w:rPr>
+          <w:b/>
+          <w:bCs/>
+        </w:rPr>
+        <w:t>Icones</w:t>
+      </w:r>
+      <w:proofErr w:type="spellEnd"/>
+      <w:r>
+        <w:rPr>
+          <w:b/>
+          <w:bCs/>
+        </w:rPr>
+        <w:t xml:space="preserve"> Para O Site:</w:t>
       </w:r>
     </w:p>
     <w:p>
@@ -1407,8 +1905,26 @@
           <w:b/>
           <w:bCs/>
         </w:rPr>
-        <w:t>#Como fazer uma imagem virar um .ico  :</w:t>
-      </w:r>
+        <w:t>#Como fazer uma imagem virar um .</w:t>
+      </w:r>
+      <w:proofErr w:type="spellStart"/>
+      <w:proofErr w:type="gramStart"/>
+      <w:r>
+        <w:rPr>
+          <w:b/>
+          <w:bCs/>
+        </w:rPr>
+        <w:t>ico</w:t>
+      </w:r>
+      <w:proofErr w:type="spellEnd"/>
+      <w:r>
+        <w:rPr>
+          <w:b/>
+          <w:bCs/>
+        </w:rPr>
+        <w:t xml:space="preserve">  :</w:t>
+      </w:r>
+      <w:proofErr w:type="gramEnd"/>
     </w:p>
     <w:p>
       <w:pPr>
@@ -1460,24 +1976,88 @@
           <w:b/>
           <w:bCs/>
         </w:rPr>
-        <w:t xml:space="preserve">- </w:t>
-      </w:r>
-      <w:r>
-        <w:rPr>
-          <w:b/>
-          <w:bCs/>
-        </w:rPr>
-        <w:t>Link.favicon</w:t>
-      </w:r>
-    </w:p>
-    <w:p>
-      <w:pPr>
-        <w:jc w:val="both"/>
-        <w:rPr>
-          <w:b/>
-          <w:bCs/>
-        </w:rPr>
-      </w:pPr>
+        <w:t xml:space="preserve">-Usa:  </w:t>
+      </w:r>
+      <w:proofErr w:type="spellStart"/>
+      <w:r>
+        <w:rPr>
+          <w:b/>
+          <w:bCs/>
+        </w:rPr>
+        <w:t>link:</w:t>
+      </w:r>
+      <w:proofErr w:type="gramStart"/>
+      <w:r>
+        <w:rPr>
+          <w:b/>
+          <w:bCs/>
+        </w:rPr>
+        <w:t>favicon</w:t>
+      </w:r>
+      <w:proofErr w:type="spellEnd"/>
+      <w:r>
+        <w:rPr>
+          <w:b/>
+          <w:bCs/>
+        </w:rPr>
+        <w:t xml:space="preserve">  entre</w:t>
+      </w:r>
+      <w:proofErr w:type="gramEnd"/>
+      <w:r>
+        <w:rPr>
+          <w:b/>
+          <w:bCs/>
+        </w:rPr>
+        <w:t xml:space="preserve"> as </w:t>
+      </w:r>
+      <w:proofErr w:type="spellStart"/>
+      <w:r>
+        <w:rPr>
+          <w:b/>
+          <w:bCs/>
+        </w:rPr>
+        <w:t>tags</w:t>
+      </w:r>
+      <w:proofErr w:type="spellEnd"/>
+      <w:r>
+        <w:rPr>
+          <w:b/>
+          <w:bCs/>
+        </w:rPr>
+        <w:t xml:space="preserve"> &lt;</w:t>
+      </w:r>
+      <w:proofErr w:type="spellStart"/>
+      <w:r>
+        <w:rPr>
+          <w:b/>
+          <w:bCs/>
+        </w:rPr>
+        <w:t>head</w:t>
+      </w:r>
+      <w:proofErr w:type="spellEnd"/>
+      <w:r>
+        <w:rPr>
+          <w:b/>
+          <w:bCs/>
+        </w:rPr>
+        <w:t xml:space="preserve">&gt; e aperta </w:t>
+      </w:r>
+      <w:proofErr w:type="spellStart"/>
+      <w:r>
+        <w:rPr>
+          <w:b/>
+          <w:bCs/>
+        </w:rPr>
+        <w:t>enter</w:t>
+      </w:r>
+      <w:proofErr w:type="spellEnd"/>
+      <w:r>
+        <w:rPr>
+          <w:b/>
+          <w:bCs/>
+        </w:rPr>
+        <w:t>.</w:t>
+      </w:r>
     </w:p>
     <w:p>
       <w:pPr>
@@ -1546,16 +2126,31 @@
         <w:t>TAGS</w:t>
       </w:r>
       <w:r>
-        <w:t xml:space="preserve"> &lt;h1&gt; ate a &lt;h6&gt;</w:t>
-      </w:r>
-    </w:p>
-    <w:p>
-      <w:pPr>
-        <w:jc w:val="both"/>
-      </w:pPr>
-    </w:p>
-    <w:p>
-      <w:pPr>
+        <w:t xml:space="preserve"> &lt;h1&gt; </w:t>
+      </w:r>
+      <w:proofErr w:type="spellStart"/>
+      <w:r>
+        <w:t>ate</w:t>
+      </w:r>
+      <w:proofErr w:type="spellEnd"/>
+      <w:r>
+        <w:t xml:space="preserve"> a &lt;h6&gt;</w:t>
+      </w:r>
+    </w:p>
+    <w:p>
+      <w:pPr>
+        <w:jc w:val="both"/>
+      </w:pPr>
+    </w:p>
+    <w:p>
+      <w:pPr>
+        <w:jc w:val="both"/>
+      </w:pPr>
+    </w:p>
+    <w:p>
+      <w:pPr>
+        <w:pStyle w:val="PargrafodaLista"/>
+        <w:ind w:left="644"/>
         <w:jc w:val="both"/>
       </w:pPr>
     </w:p>
@@ -1567,11 +2162,717 @@
           <w:numId w:val="1"/>
         </w:numPr>
         <w:jc w:val="both"/>
-      </w:pPr>
-      <w:r>
+        <w:rPr>
+          <w:b/>
+          <w:bCs/>
+        </w:rPr>
+      </w:pPr>
+      <w:r>
+        <w:rPr>
+          <w:b/>
+          <w:bCs/>
+        </w:rPr>
         <w:lastRenderedPageBreak/>
         <w:t>CAP.8:</w:t>
       </w:r>
+    </w:p>
+    <w:p>
+      <w:pPr>
+        <w:ind w:left="284"/>
+        <w:jc w:val="both"/>
+        <w:rPr>
+          <w:b/>
+          <w:bCs/>
+        </w:rPr>
+      </w:pPr>
+      <w:r>
+        <w:rPr>
+          <w:b/>
+          <w:bCs/>
+        </w:rPr>
+        <w:t>#</w:t>
+      </w:r>
+      <w:r>
+        <w:rPr>
+          <w:b/>
+          <w:bCs/>
+        </w:rPr>
+        <w:t>Semântica:</w:t>
+      </w:r>
+    </w:p>
+    <w:p>
+      <w:pPr>
+        <w:jc w:val="both"/>
+      </w:pPr>
+      <w:r>
+        <w:t xml:space="preserve">- </w:t>
+      </w:r>
+      <w:proofErr w:type="spellStart"/>
+      <w:r>
+        <w:t>Html</w:t>
+      </w:r>
+      <w:proofErr w:type="spellEnd"/>
+      <w:r>
+        <w:t xml:space="preserve"> é focado na semântica. O estilo agora no </w:t>
+      </w:r>
+      <w:proofErr w:type="spellStart"/>
+      <w:r>
+        <w:t>html</w:t>
+      </w:r>
+      <w:proofErr w:type="spellEnd"/>
+      <w:r>
+        <w:t xml:space="preserve"> e mudado no CSS</w:t>
+      </w:r>
+    </w:p>
+    <w:p>
+      <w:pPr>
+        <w:jc w:val="both"/>
+      </w:pPr>
+    </w:p>
+    <w:p>
+      <w:pPr>
+        <w:jc w:val="both"/>
+        <w:rPr>
+          <w:b/>
+          <w:bCs/>
+        </w:rPr>
+      </w:pPr>
+      <w:r>
+        <w:rPr>
+          <w:b/>
+          <w:bCs/>
+        </w:rPr>
+        <w:t># Negrito / Destaque</w:t>
+      </w:r>
+    </w:p>
+    <w:p>
+      <w:pPr>
+        <w:jc w:val="both"/>
+      </w:pPr>
+      <w:r>
+        <w:t xml:space="preserve">- Temos a </w:t>
+      </w:r>
+      <w:proofErr w:type="spellStart"/>
+      <w:r>
+        <w:t>tag</w:t>
+      </w:r>
+      <w:proofErr w:type="spellEnd"/>
+      <w:r>
+        <w:t xml:space="preserve"> &lt;B&gt;</w:t>
+      </w:r>
+      <w:r>
+        <w:t>&lt;</w:t>
+      </w:r>
+      <w:r>
+        <w:t>\</w:t>
+      </w:r>
+      <w:r>
+        <w:t>B&gt;</w:t>
+      </w:r>
+      <w:r>
+        <w:t xml:space="preserve"> que deixa em negrito porem sem nenhuma semântica no html5</w:t>
+      </w:r>
+    </w:p>
+    <w:p>
+      <w:pPr>
+        <w:jc w:val="both"/>
+      </w:pPr>
+      <w:r>
+        <w:t xml:space="preserve">- </w:t>
+      </w:r>
+      <w:proofErr w:type="gramStart"/>
+      <w:r>
+        <w:t>temos</w:t>
+      </w:r>
+      <w:proofErr w:type="gramEnd"/>
+      <w:r>
+        <w:t xml:space="preserve"> a </w:t>
+      </w:r>
+      <w:proofErr w:type="spellStart"/>
+      <w:r>
+        <w:t>tag</w:t>
+      </w:r>
+      <w:proofErr w:type="spellEnd"/>
+      <w:r>
+        <w:t xml:space="preserve"> &lt;</w:t>
+      </w:r>
+      <w:proofErr w:type="spellStart"/>
+      <w:r>
+        <w:t>strong</w:t>
+      </w:r>
+      <w:proofErr w:type="spellEnd"/>
+      <w:r>
+        <w:t>&gt;</w:t>
+      </w:r>
+      <w:r>
+        <w:t>&lt;</w:t>
+      </w:r>
+      <w:r>
+        <w:t>\</w:t>
+      </w:r>
+      <w:proofErr w:type="spellStart"/>
+      <w:r>
+        <w:t>strong</w:t>
+      </w:r>
+      <w:proofErr w:type="spellEnd"/>
+      <w:r>
+        <w:t>&gt;</w:t>
+      </w:r>
+      <w:r>
+        <w:t xml:space="preserve"> que tem semântica e deixa em negrito</w:t>
+      </w:r>
+    </w:p>
+    <w:p>
+      <w:pPr>
+        <w:jc w:val="both"/>
+        <w:rPr>
+          <w:b/>
+          <w:bCs/>
+        </w:rPr>
+      </w:pPr>
+      <w:r>
+        <w:rPr>
+          <w:b/>
+          <w:bCs/>
+        </w:rPr>
+        <w:t xml:space="preserve">#Italico / </w:t>
+      </w:r>
+      <w:proofErr w:type="spellStart"/>
+      <w:r>
+        <w:rPr>
+          <w:b/>
+          <w:bCs/>
+        </w:rPr>
+        <w:t>Ênfse</w:t>
+      </w:r>
+      <w:proofErr w:type="spellEnd"/>
+      <w:r>
+        <w:rPr>
+          <w:b/>
+          <w:bCs/>
+        </w:rPr>
+        <w:t>:</w:t>
+      </w:r>
+    </w:p>
+    <w:p>
+      <w:pPr>
+        <w:jc w:val="both"/>
+      </w:pPr>
+      <w:r>
+        <w:t xml:space="preserve">- Itálico sem semântica: </w:t>
+      </w:r>
+      <w:proofErr w:type="spellStart"/>
+      <w:r>
+        <w:t>tag</w:t>
+      </w:r>
+      <w:proofErr w:type="spellEnd"/>
+      <w:r>
+        <w:t xml:space="preserve"> &lt;i&gt;&lt;\i&gt;</w:t>
+      </w:r>
+    </w:p>
+    <w:p>
+      <w:pPr>
+        <w:jc w:val="both"/>
+      </w:pPr>
+      <w:r>
+        <w:t xml:space="preserve">- </w:t>
+      </w:r>
+      <w:proofErr w:type="gramStart"/>
+      <w:r>
+        <w:t>itálico</w:t>
+      </w:r>
+      <w:proofErr w:type="gramEnd"/>
+      <w:r>
+        <w:t xml:space="preserve"> com semântica: </w:t>
+      </w:r>
+      <w:proofErr w:type="spellStart"/>
+      <w:r>
+        <w:t>tag</w:t>
+      </w:r>
+      <w:proofErr w:type="spellEnd"/>
+      <w:r>
+        <w:t xml:space="preserve"> &lt;EM&gt;</w:t>
+      </w:r>
+      <w:r>
+        <w:t>&lt;</w:t>
+      </w:r>
+      <w:r>
+        <w:t>\</w:t>
+      </w:r>
+      <w:r>
+        <w:t>EM</w:t>
+      </w:r>
+      <w:r>
+        <w:t>&gt;</w:t>
+      </w:r>
+    </w:p>
+    <w:p>
+      <w:pPr>
+        <w:jc w:val="both"/>
+      </w:pPr>
+      <w:r>
+        <w:t xml:space="preserve">+ </w:t>
+      </w:r>
+      <w:proofErr w:type="spellStart"/>
+      <w:r>
+        <w:t>obs</w:t>
+      </w:r>
+      <w:proofErr w:type="spellEnd"/>
+      <w:r>
+        <w:t xml:space="preserve">: usar preferencialmente com semântica </w:t>
+      </w:r>
+    </w:p>
+    <w:p>
+      <w:pPr>
+        <w:jc w:val="both"/>
+      </w:pPr>
+    </w:p>
+    <w:p>
+      <w:pPr>
+        <w:jc w:val="both"/>
+        <w:rPr>
+          <w:b/>
+          <w:bCs/>
+        </w:rPr>
+      </w:pPr>
+      <w:r>
+        <w:rPr>
+          <w:b/>
+          <w:bCs/>
+        </w:rPr>
+        <w:t>#</w:t>
+      </w:r>
+      <w:r>
+        <w:rPr>
+          <w:b/>
+          <w:bCs/>
+        </w:rPr>
+        <w:t>Textos Marcados:</w:t>
+      </w:r>
+    </w:p>
+    <w:p>
+      <w:pPr>
+        <w:jc w:val="both"/>
+      </w:pPr>
+      <w:r>
+        <w:t xml:space="preserve">- Podemos marcar textos usando a </w:t>
+      </w:r>
+      <w:proofErr w:type="spellStart"/>
+      <w:r>
+        <w:t>tag</w:t>
+      </w:r>
+      <w:proofErr w:type="spellEnd"/>
+      <w:r>
+        <w:t>&lt;</w:t>
+      </w:r>
+      <w:proofErr w:type="spellStart"/>
+      <w:r>
+        <w:t>mark</w:t>
+      </w:r>
+      <w:proofErr w:type="spellEnd"/>
+      <w:r>
+        <w:t>&gt;</w:t>
+      </w:r>
+    </w:p>
+    <w:p>
+      <w:pPr>
+        <w:jc w:val="both"/>
+      </w:pPr>
+      <w:r>
+        <w:t xml:space="preserve">- </w:t>
+      </w:r>
+      <w:proofErr w:type="spellStart"/>
+      <w:r>
+        <w:t>Obs</w:t>
+      </w:r>
+      <w:proofErr w:type="spellEnd"/>
+      <w:r>
+        <w:t xml:space="preserve">: com o </w:t>
+      </w:r>
+      <w:proofErr w:type="spellStart"/>
+      <w:r>
+        <w:t>css</w:t>
+      </w:r>
+      <w:proofErr w:type="spellEnd"/>
+      <w:r>
+        <w:t xml:space="preserve"> usando </w:t>
+      </w:r>
+    </w:p>
+    <w:p>
+      <w:pPr>
+        <w:jc w:val="both"/>
+      </w:pPr>
+      <w:r>
+        <w:t>&lt;</w:t>
+      </w:r>
+      <w:proofErr w:type="spellStart"/>
+      <w:r>
+        <w:t>style</w:t>
+      </w:r>
+      <w:proofErr w:type="spellEnd"/>
+      <w:r>
+        <w:t>&gt;</w:t>
+      </w:r>
+    </w:p>
+    <w:p>
+      <w:pPr>
+        <w:jc w:val="both"/>
+      </w:pPr>
+      <w:r>
+        <w:t xml:space="preserve">        </w:t>
+      </w:r>
+      <w:proofErr w:type="spellStart"/>
+      <w:proofErr w:type="gramStart"/>
+      <w:r>
+        <w:t>mark</w:t>
+      </w:r>
+      <w:proofErr w:type="spellEnd"/>
+      <w:r>
+        <w:t>{</w:t>
+      </w:r>
+      <w:proofErr w:type="gramEnd"/>
+    </w:p>
+    <w:p>
+      <w:pPr>
+        <w:jc w:val="both"/>
+      </w:pPr>
+      <w:r>
+        <w:t xml:space="preserve">            background-color: lime;</w:t>
+      </w:r>
+    </w:p>
+    <w:p>
+      <w:pPr>
+        <w:jc w:val="both"/>
+      </w:pPr>
+      <w:r>
+        <w:t xml:space="preserve">        }</w:t>
+      </w:r>
+    </w:p>
+    <w:p>
+      <w:pPr>
+        <w:jc w:val="both"/>
+      </w:pPr>
+      <w:r>
+        <w:t xml:space="preserve">    &lt;/</w:t>
+      </w:r>
+      <w:proofErr w:type="spellStart"/>
+      <w:r>
+        <w:t>style</w:t>
+      </w:r>
+      <w:proofErr w:type="spellEnd"/>
+      <w:r>
+        <w:t>&gt;</w:t>
+      </w:r>
+    </w:p>
+    <w:p>
+      <w:pPr>
+        <w:jc w:val="both"/>
+      </w:pPr>
+      <w:r>
+        <w:t>Mudamos a cor de todos os marcadores</w:t>
+      </w:r>
+    </w:p>
+    <w:p>
+      <w:pPr>
+        <w:jc w:val="both"/>
+      </w:pPr>
+    </w:p>
+    <w:p>
+      <w:pPr>
+        <w:jc w:val="both"/>
+        <w:rPr>
+          <w:b/>
+          <w:bCs/>
+        </w:rPr>
+      </w:pPr>
+      <w:r>
+        <w:rPr>
+          <w:b/>
+          <w:bCs/>
+        </w:rPr>
+        <w:t>#texto pequeno:</w:t>
+      </w:r>
+    </w:p>
+    <w:p>
+      <w:pPr>
+        <w:jc w:val="both"/>
+      </w:pPr>
+      <w:r>
+        <w:t xml:space="preserve">Usa </w:t>
+      </w:r>
+      <w:proofErr w:type="spellStart"/>
+      <w:r>
+        <w:t>tag</w:t>
+      </w:r>
+      <w:proofErr w:type="spellEnd"/>
+      <w:r>
+        <w:t>: &lt;</w:t>
+      </w:r>
+      <w:proofErr w:type="spellStart"/>
+      <w:r>
+        <w:t>small</w:t>
+      </w:r>
+      <w:proofErr w:type="spellEnd"/>
+      <w:r>
+        <w:t>&gt;</w:t>
+      </w:r>
+    </w:p>
+    <w:p>
+      <w:pPr>
+        <w:jc w:val="both"/>
+        <w:rPr>
+          <w:b/>
+          <w:bCs/>
+        </w:rPr>
+      </w:pPr>
+      <w:r>
+        <w:rPr>
+          <w:b/>
+          <w:bCs/>
+        </w:rPr>
+        <w:t>#texto deletado:</w:t>
+      </w:r>
+    </w:p>
+    <w:p>
+      <w:pPr>
+        <w:jc w:val="both"/>
+      </w:pPr>
+      <w:proofErr w:type="spellStart"/>
+      <w:r>
+        <w:t>Tag</w:t>
+      </w:r>
+      <w:proofErr w:type="spellEnd"/>
+      <w:r>
+        <w:t>: &lt;</w:t>
+      </w:r>
+      <w:proofErr w:type="spellStart"/>
+      <w:r>
+        <w:t>del</w:t>
+      </w:r>
+      <w:proofErr w:type="spellEnd"/>
+      <w:r>
+        <w:t>&gt;</w:t>
+      </w:r>
+    </w:p>
+    <w:p>
+      <w:pPr>
+        <w:jc w:val="both"/>
+        <w:rPr>
+          <w:b/>
+          <w:bCs/>
+        </w:rPr>
+      </w:pPr>
+      <w:r>
+        <w:rPr>
+          <w:b/>
+          <w:bCs/>
+        </w:rPr>
+        <w:t>#texto inserido:</w:t>
+      </w:r>
+    </w:p>
+    <w:p>
+      <w:pPr>
+        <w:jc w:val="both"/>
+      </w:pPr>
+      <w:proofErr w:type="spellStart"/>
+      <w:r>
+        <w:t>Tag</w:t>
+      </w:r>
+      <w:proofErr w:type="spellEnd"/>
+      <w:r>
+        <w:t>: &lt;</w:t>
+      </w:r>
+      <w:proofErr w:type="spellStart"/>
+      <w:r>
+        <w:t>ins</w:t>
+      </w:r>
+      <w:proofErr w:type="spellEnd"/>
+      <w:r>
+        <w:t>&gt;</w:t>
+      </w:r>
+    </w:p>
+    <w:p>
+      <w:pPr>
+        <w:jc w:val="both"/>
+        <w:rPr>
+          <w:b/>
+          <w:bCs/>
+        </w:rPr>
+      </w:pPr>
+      <w:r>
+        <w:rPr>
+          <w:b/>
+          <w:bCs/>
+        </w:rPr>
+        <w:t>#texto sobrescrito:</w:t>
+      </w:r>
+    </w:p>
+    <w:p>
+      <w:pPr>
+        <w:jc w:val="both"/>
+      </w:pPr>
+      <w:proofErr w:type="spellStart"/>
+      <w:r>
+        <w:t>Tag</w:t>
+      </w:r>
+      <w:proofErr w:type="spellEnd"/>
+      <w:r>
+        <w:t>: &lt;</w:t>
+      </w:r>
+      <w:proofErr w:type="spellStart"/>
+      <w:r>
+        <w:t>sup</w:t>
+      </w:r>
+      <w:proofErr w:type="spellEnd"/>
+      <w:r>
+        <w:t xml:space="preserve">&gt; usado por exemplo para um </w:t>
+      </w:r>
+      <w:proofErr w:type="spellStart"/>
+      <w:r>
+        <w:t>numero</w:t>
+      </w:r>
+      <w:proofErr w:type="spellEnd"/>
+      <w:r>
+        <w:t xml:space="preserve"> elevado X^20</w:t>
+      </w:r>
+    </w:p>
+    <w:p>
+      <w:pPr>
+        <w:jc w:val="both"/>
+      </w:pPr>
+    </w:p>
+    <w:p>
+      <w:pPr>
+        <w:jc w:val="both"/>
+        <w:rPr>
+          <w:b/>
+          <w:bCs/>
+        </w:rPr>
+      </w:pPr>
+      <w:r>
+        <w:rPr>
+          <w:b/>
+          <w:bCs/>
+        </w:rPr>
+        <w:lastRenderedPageBreak/>
+        <w:t>#</w:t>
+      </w:r>
+      <w:r>
+        <w:rPr>
+          <w:b/>
+          <w:bCs/>
+        </w:rPr>
+        <w:t>Texto subscritos</w:t>
+      </w:r>
+      <w:r>
+        <w:rPr>
+          <w:b/>
+          <w:bCs/>
+        </w:rPr>
+        <w:t>:</w:t>
+      </w:r>
+    </w:p>
+    <w:p>
+      <w:pPr>
+        <w:jc w:val="both"/>
+      </w:pPr>
+      <w:proofErr w:type="spellStart"/>
+      <w:r>
+        <w:t>Tag</w:t>
+      </w:r>
+      <w:proofErr w:type="spellEnd"/>
+      <w:r>
+        <w:t>: &lt;sub&gt;</w:t>
+      </w:r>
+    </w:p>
+    <w:p>
+      <w:pPr>
+        <w:jc w:val="both"/>
+      </w:pPr>
+    </w:p>
+    <w:p>
+      <w:pPr>
+        <w:jc w:val="both"/>
+      </w:pPr>
+    </w:p>
+    <w:p>
+      <w:pPr>
+        <w:jc w:val="both"/>
+      </w:pPr>
+    </w:p>
+    <w:p>
+      <w:pPr>
+        <w:jc w:val="both"/>
+        <w:rPr>
+          <w:b/>
+          <w:bCs/>
+        </w:rPr>
+      </w:pPr>
+      <w:r>
+        <w:rPr>
+          <w:b/>
+          <w:bCs/>
+        </w:rPr>
+        <w:t>#Atalhos VS CODE:</w:t>
+      </w:r>
+    </w:p>
+    <w:p>
+      <w:pPr>
+        <w:jc w:val="both"/>
+      </w:pPr>
+      <w:r>
+        <w:t xml:space="preserve">Pondo uma </w:t>
+      </w:r>
+      <w:proofErr w:type="spellStart"/>
+      <w:r>
+        <w:t>tag</w:t>
+      </w:r>
+      <w:proofErr w:type="spellEnd"/>
+      <w:r>
+        <w:t xml:space="preserve"> em algo que já foi escrito:</w:t>
+      </w:r>
+    </w:p>
+    <w:p>
+      <w:pPr>
+        <w:jc w:val="both"/>
+      </w:pPr>
+      <w:proofErr w:type="spellStart"/>
+      <w:r>
+        <w:t>Ctrl</w:t>
+      </w:r>
+      <w:proofErr w:type="spellEnd"/>
+      <w:r>
+        <w:t xml:space="preserve"> + shift + </w:t>
+      </w:r>
+      <w:proofErr w:type="gramStart"/>
+      <w:r>
+        <w:t>p :</w:t>
+      </w:r>
+      <w:proofErr w:type="gramEnd"/>
+      <w:r>
+        <w:t xml:space="preserve"> escolhe =&gt; Envelope com a abreviatura</w:t>
+      </w:r>
+      <w:r>
+        <w:t xml:space="preserve">. Depois é só escolher a </w:t>
+      </w:r>
+      <w:proofErr w:type="spellStart"/>
+      <w:r>
+        <w:t>tag</w:t>
+      </w:r>
+      <w:proofErr w:type="spellEnd"/>
+      <w:r>
+        <w:t>.</w:t>
+      </w:r>
+    </w:p>
+    <w:p>
+      <w:pPr>
+        <w:jc w:val="both"/>
+      </w:pPr>
+    </w:p>
+    <w:p>
+      <w:pPr>
+        <w:jc w:val="both"/>
+      </w:pPr>
     </w:p>
     <w:p>
       <w:pPr>

</xml_diff>

<commit_message>
atualização, listas n html
</commit_message>
<xml_diff>
--- a/Anotaçoes de html/CURSO DE HTML.docx
+++ b/Anotaçoes de html/CURSO DE HTML.docx
@@ -154,7 +154,7 @@
       <w:pPr>
         <w:jc w:val="both"/>
         <w:rPr>
-          <w:color w:val="4472C4" w:themeColor="accent1"/>
+          <w:rStyle w:val="Hyperlink"/>
         </w:rPr>
       </w:pPr>
       <w:r>
@@ -180,6 +180,75 @@
     <w:p>
       <w:pPr>
         <w:jc w:val="both"/>
+        <w:rPr>
+          <w:rStyle w:val="Hyperlink"/>
+        </w:rPr>
+      </w:pPr>
+    </w:p>
+    <w:p>
+      <w:pPr>
+        <w:jc w:val="both"/>
+        <w:rPr>
+          <w:b/>
+          <w:bCs/>
+        </w:rPr>
+      </w:pPr>
+      <w:r>
+        <w:rPr>
+          <w:b/>
+          <w:bCs/>
+        </w:rPr>
+        <w:t>#Atalhos VS CODE:</w:t>
+      </w:r>
+    </w:p>
+    <w:p>
+      <w:pPr>
+        <w:jc w:val="both"/>
+      </w:pPr>
+      <w:r>
+        <w:t xml:space="preserve">Pondo uma </w:t>
+      </w:r>
+      <w:proofErr w:type="spellStart"/>
+      <w:r>
+        <w:t>tag</w:t>
+      </w:r>
+      <w:proofErr w:type="spellEnd"/>
+      <w:r>
+        <w:t xml:space="preserve"> em algo que já foi escrito:</w:t>
+      </w:r>
+    </w:p>
+    <w:p>
+      <w:pPr>
+        <w:jc w:val="both"/>
+      </w:pPr>
+      <w:proofErr w:type="spellStart"/>
+      <w:r>
+        <w:t>Ctrl</w:t>
+      </w:r>
+      <w:proofErr w:type="spellEnd"/>
+      <w:r>
+        <w:t xml:space="preserve"> + shift + </w:t>
+      </w:r>
+      <w:proofErr w:type="gramStart"/>
+      <w:r>
+        <w:t>p :</w:t>
+      </w:r>
+      <w:proofErr w:type="gramEnd"/>
+      <w:r>
+        <w:t xml:space="preserve"> escolhe =&gt; Envelope com a abreviatura. Depois é só escolher a </w:t>
+      </w:r>
+      <w:proofErr w:type="spellStart"/>
+      <w:r>
+        <w:t>tag</w:t>
+      </w:r>
+      <w:proofErr w:type="spellEnd"/>
+      <w:r>
+        <w:t>.</w:t>
+      </w:r>
+    </w:p>
+    <w:p>
+      <w:pPr>
+        <w:jc w:val="both"/>
       </w:pPr>
     </w:p>
     <w:p>
@@ -362,6 +431,7 @@
         </w:rPr>
       </w:pPr>
       <w:r>
+        <w:lastRenderedPageBreak/>
         <w:t xml:space="preserve"># CSS: Focado em </w:t>
       </w:r>
       <w:r>
@@ -458,7 +528,6 @@
           <w:bCs/>
           <w:color w:val="000000" w:themeColor="text1"/>
         </w:rPr>
-        <w:lastRenderedPageBreak/>
         <w:t xml:space="preserve">- </w:t>
       </w:r>
       <w:r>
@@ -1272,6 +1341,7 @@
         <w:jc w:val="both"/>
       </w:pPr>
       <w:r>
+        <w:lastRenderedPageBreak/>
         <w:t xml:space="preserve">- </w:t>
       </w:r>
       <w:r>
@@ -1562,6 +1632,7 @@
         <w:jc w:val="both"/>
       </w:pPr>
       <w:r>
+        <w:lastRenderedPageBreak/>
         <w:t>CAP 6:</w:t>
       </w:r>
     </w:p>
@@ -1591,7 +1662,6 @@
         <w:jc w:val="both"/>
       </w:pPr>
       <w:r>
-        <w:lastRenderedPageBreak/>
         <w:t xml:space="preserve">_ imagens no </w:t>
       </w:r>
       <w:proofErr w:type="gramStart"/>
@@ -2095,6 +2165,7 @@
           <w:b/>
           <w:bCs/>
         </w:rPr>
+        <w:lastRenderedPageBreak/>
         <w:t xml:space="preserve">CAP.7:  </w:t>
       </w:r>
     </w:p>
@@ -2172,269 +2243,492 @@
           <w:b/>
           <w:bCs/>
         </w:rPr>
+        <w:t>CAP.8:</w:t>
+      </w:r>
+    </w:p>
+    <w:p>
+      <w:pPr>
+        <w:ind w:left="284"/>
+        <w:jc w:val="both"/>
+        <w:rPr>
+          <w:b/>
+          <w:bCs/>
+        </w:rPr>
+      </w:pPr>
+      <w:r>
+        <w:rPr>
+          <w:b/>
+          <w:bCs/>
+        </w:rPr>
+        <w:t>#</w:t>
+      </w:r>
+      <w:r>
+        <w:rPr>
+          <w:b/>
+          <w:bCs/>
+        </w:rPr>
+        <w:t>Semântica:</w:t>
+      </w:r>
+    </w:p>
+    <w:p>
+      <w:pPr>
+        <w:jc w:val="both"/>
+      </w:pPr>
+      <w:r>
+        <w:t xml:space="preserve">- </w:t>
+      </w:r>
+      <w:proofErr w:type="spellStart"/>
+      <w:r>
+        <w:t>Html</w:t>
+      </w:r>
+      <w:proofErr w:type="spellEnd"/>
+      <w:r>
+        <w:t xml:space="preserve"> é focado na semântica. O estilo agora no </w:t>
+      </w:r>
+      <w:proofErr w:type="spellStart"/>
+      <w:r>
+        <w:t>html</w:t>
+      </w:r>
+      <w:proofErr w:type="spellEnd"/>
+      <w:r>
+        <w:t xml:space="preserve"> e mudado no CSS</w:t>
+      </w:r>
+    </w:p>
+    <w:p>
+      <w:pPr>
+        <w:jc w:val="both"/>
+      </w:pPr>
+    </w:p>
+    <w:p>
+      <w:pPr>
+        <w:jc w:val="both"/>
+        <w:rPr>
+          <w:b/>
+          <w:bCs/>
+        </w:rPr>
+      </w:pPr>
+      <w:r>
+        <w:rPr>
+          <w:b/>
+          <w:bCs/>
+        </w:rPr>
+        <w:t># Negrito / Destaque</w:t>
+      </w:r>
+    </w:p>
+    <w:p>
+      <w:pPr>
+        <w:jc w:val="both"/>
+      </w:pPr>
+      <w:r>
+        <w:t xml:space="preserve">- Temos a </w:t>
+      </w:r>
+      <w:proofErr w:type="spellStart"/>
+      <w:r>
+        <w:t>tag</w:t>
+      </w:r>
+      <w:proofErr w:type="spellEnd"/>
+      <w:r>
+        <w:t xml:space="preserve"> &lt;B&gt;&lt;\B&gt; que deixa em negrito porem </w:t>
+      </w:r>
+      <w:r>
+        <w:rPr>
+          <w:color w:val="FF0000"/>
+        </w:rPr>
+        <w:t>sem nenhuma semântica no html5</w:t>
+      </w:r>
+    </w:p>
+    <w:p>
+      <w:pPr>
+        <w:jc w:val="both"/>
+      </w:pPr>
+      <w:r>
+        <w:t xml:space="preserve">- </w:t>
+      </w:r>
+      <w:proofErr w:type="gramStart"/>
+      <w:r>
+        <w:t>temos</w:t>
+      </w:r>
+      <w:proofErr w:type="gramEnd"/>
+      <w:r>
+        <w:t xml:space="preserve"> a </w:t>
+      </w:r>
+      <w:proofErr w:type="spellStart"/>
+      <w:r>
+        <w:t>tag</w:t>
+      </w:r>
+      <w:proofErr w:type="spellEnd"/>
+      <w:r>
+        <w:t xml:space="preserve"> &lt;</w:t>
+      </w:r>
+      <w:proofErr w:type="spellStart"/>
+      <w:r>
+        <w:t>strong</w:t>
+      </w:r>
+      <w:proofErr w:type="spellEnd"/>
+      <w:r>
+        <w:t>&gt;&lt;\</w:t>
+      </w:r>
+      <w:proofErr w:type="spellStart"/>
+      <w:r>
+        <w:t>strong</w:t>
+      </w:r>
+      <w:proofErr w:type="spellEnd"/>
+      <w:r>
+        <w:t>&gt; que tem semântica e deixa em negrito</w:t>
+      </w:r>
+    </w:p>
+    <w:p>
+      <w:pPr>
+        <w:jc w:val="both"/>
+        <w:rPr>
+          <w:b/>
+          <w:bCs/>
+        </w:rPr>
+      </w:pPr>
+      <w:r>
+        <w:rPr>
+          <w:b/>
+          <w:bCs/>
+        </w:rPr>
+        <w:t xml:space="preserve">#Italico / </w:t>
+      </w:r>
+      <w:proofErr w:type="spellStart"/>
+      <w:r>
+        <w:rPr>
+          <w:b/>
+          <w:bCs/>
+        </w:rPr>
+        <w:t>Ênfse</w:t>
+      </w:r>
+      <w:proofErr w:type="spellEnd"/>
+      <w:r>
+        <w:rPr>
+          <w:b/>
+          <w:bCs/>
+        </w:rPr>
+        <w:t>:</w:t>
+      </w:r>
+    </w:p>
+    <w:p>
+      <w:pPr>
+        <w:jc w:val="both"/>
+      </w:pPr>
+      <w:r>
+        <w:t xml:space="preserve">- Itálico sem semântica: </w:t>
+      </w:r>
+      <w:proofErr w:type="spellStart"/>
+      <w:r>
+        <w:t>tag</w:t>
+      </w:r>
+      <w:proofErr w:type="spellEnd"/>
+      <w:r>
+        <w:t xml:space="preserve"> &lt;i&gt;&lt;\i&gt;</w:t>
+      </w:r>
+    </w:p>
+    <w:p>
+      <w:pPr>
+        <w:jc w:val="both"/>
+      </w:pPr>
+      <w:r>
+        <w:t xml:space="preserve">- </w:t>
+      </w:r>
+      <w:proofErr w:type="gramStart"/>
+      <w:r>
+        <w:t>itálico</w:t>
+      </w:r>
+      <w:proofErr w:type="gramEnd"/>
+      <w:r>
+        <w:t xml:space="preserve"> com semântica: </w:t>
+      </w:r>
+      <w:proofErr w:type="spellStart"/>
+      <w:r>
+        <w:t>tag</w:t>
+      </w:r>
+      <w:proofErr w:type="spellEnd"/>
+      <w:r>
+        <w:t xml:space="preserve"> &lt;EM&gt;&lt;\EM&gt;</w:t>
+      </w:r>
+    </w:p>
+    <w:p>
+      <w:pPr>
+        <w:jc w:val="both"/>
+      </w:pPr>
+      <w:r>
+        <w:t xml:space="preserve">+ </w:t>
+      </w:r>
+      <w:proofErr w:type="spellStart"/>
+      <w:r>
+        <w:t>obs</w:t>
+      </w:r>
+      <w:proofErr w:type="spellEnd"/>
+      <w:r>
+        <w:t xml:space="preserve">: usar preferencialmente com semântica </w:t>
+      </w:r>
+    </w:p>
+    <w:p>
+      <w:pPr>
+        <w:jc w:val="both"/>
+      </w:pPr>
+    </w:p>
+    <w:p>
+      <w:pPr>
+        <w:jc w:val="both"/>
+        <w:rPr>
+          <w:b/>
+          <w:bCs/>
+        </w:rPr>
+      </w:pPr>
+      <w:r>
+        <w:rPr>
+          <w:b/>
+          <w:bCs/>
+        </w:rPr>
+        <w:t>#</w:t>
+      </w:r>
+      <w:r>
+        <w:rPr>
+          <w:b/>
+          <w:bCs/>
+        </w:rPr>
+        <w:t>Textos Marcados:</w:t>
+      </w:r>
+    </w:p>
+    <w:p>
+      <w:pPr>
+        <w:jc w:val="both"/>
+      </w:pPr>
+      <w:r>
+        <w:t xml:space="preserve">- Podemos marcar textos usando a </w:t>
+      </w:r>
+      <w:proofErr w:type="spellStart"/>
+      <w:r>
+        <w:t>tag</w:t>
+      </w:r>
+      <w:proofErr w:type="spellEnd"/>
+      <w:r>
+        <w:t>&lt;</w:t>
+      </w:r>
+      <w:proofErr w:type="spellStart"/>
+      <w:r>
+        <w:t>mark</w:t>
+      </w:r>
+      <w:proofErr w:type="spellEnd"/>
+      <w:r>
+        <w:t>&gt;</w:t>
+      </w:r>
+    </w:p>
+    <w:p>
+      <w:pPr>
+        <w:jc w:val="both"/>
+      </w:pPr>
+      <w:r>
+        <w:t xml:space="preserve">- </w:t>
+      </w:r>
+      <w:proofErr w:type="spellStart"/>
+      <w:r>
+        <w:t>Obs</w:t>
+      </w:r>
+      <w:proofErr w:type="spellEnd"/>
+      <w:r>
+        <w:t xml:space="preserve">: com o </w:t>
+      </w:r>
+      <w:proofErr w:type="spellStart"/>
+      <w:r>
+        <w:t>css</w:t>
+      </w:r>
+      <w:proofErr w:type="spellEnd"/>
+      <w:r>
+        <w:t xml:space="preserve"> usando </w:t>
+      </w:r>
+    </w:p>
+    <w:p>
+      <w:pPr>
+        <w:jc w:val="both"/>
+      </w:pPr>
+      <w:r>
+        <w:t>&lt;</w:t>
+      </w:r>
+      <w:proofErr w:type="spellStart"/>
+      <w:r>
+        <w:t>style</w:t>
+      </w:r>
+      <w:proofErr w:type="spellEnd"/>
+      <w:r>
+        <w:t>&gt;</w:t>
+      </w:r>
+    </w:p>
+    <w:p>
+      <w:pPr>
+        <w:jc w:val="both"/>
+      </w:pPr>
+      <w:r>
+        <w:t xml:space="preserve">        </w:t>
+      </w:r>
+      <w:proofErr w:type="spellStart"/>
+      <w:proofErr w:type="gramStart"/>
+      <w:r>
+        <w:t>mark</w:t>
+      </w:r>
+      <w:proofErr w:type="spellEnd"/>
+      <w:r>
+        <w:t>{</w:t>
+      </w:r>
+      <w:proofErr w:type="gramEnd"/>
+    </w:p>
+    <w:p>
+      <w:pPr>
+        <w:jc w:val="both"/>
+      </w:pPr>
+      <w:r>
+        <w:t xml:space="preserve">            background-color: lime;</w:t>
+      </w:r>
+    </w:p>
+    <w:p>
+      <w:pPr>
+        <w:jc w:val="both"/>
+      </w:pPr>
+      <w:r>
+        <w:t xml:space="preserve">        }</w:t>
+      </w:r>
+    </w:p>
+    <w:p>
+      <w:pPr>
+        <w:jc w:val="both"/>
+      </w:pPr>
+      <w:r>
+        <w:t xml:space="preserve">    &lt;/</w:t>
+      </w:r>
+      <w:proofErr w:type="spellStart"/>
+      <w:r>
+        <w:t>style</w:t>
+      </w:r>
+      <w:proofErr w:type="spellEnd"/>
+      <w:r>
+        <w:t>&gt;</w:t>
+      </w:r>
+    </w:p>
+    <w:p>
+      <w:pPr>
+        <w:jc w:val="both"/>
+      </w:pPr>
+      <w:r>
+        <w:t>Mudamos a cor de todos os marcadores</w:t>
+      </w:r>
+    </w:p>
+    <w:p>
+      <w:pPr>
+        <w:jc w:val="both"/>
+      </w:pPr>
+    </w:p>
+    <w:p>
+      <w:pPr>
+        <w:jc w:val="both"/>
+        <w:rPr>
+          <w:b/>
+          <w:bCs/>
+        </w:rPr>
+      </w:pPr>
+      <w:r>
+        <w:rPr>
+          <w:b/>
+          <w:bCs/>
+        </w:rPr>
+        <w:t>#texto pequeno:</w:t>
+      </w:r>
+    </w:p>
+    <w:p>
+      <w:pPr>
+        <w:jc w:val="both"/>
+      </w:pPr>
+      <w:r>
+        <w:t xml:space="preserve">Usa </w:t>
+      </w:r>
+      <w:proofErr w:type="spellStart"/>
+      <w:r>
+        <w:t>tag</w:t>
+      </w:r>
+      <w:proofErr w:type="spellEnd"/>
+      <w:r>
+        <w:t>: &lt;</w:t>
+      </w:r>
+      <w:proofErr w:type="spellStart"/>
+      <w:r>
+        <w:t>small</w:t>
+      </w:r>
+      <w:proofErr w:type="spellEnd"/>
+      <w:r>
+        <w:t>&gt;</w:t>
+      </w:r>
+    </w:p>
+    <w:p>
+      <w:pPr>
+        <w:jc w:val="both"/>
+        <w:rPr>
+          <w:b/>
+          <w:bCs/>
+        </w:rPr>
+      </w:pPr>
+      <w:r>
+        <w:rPr>
+          <w:b/>
+          <w:bCs/>
+        </w:rPr>
+        <w:t>#texto deletado:</w:t>
+      </w:r>
+    </w:p>
+    <w:p>
+      <w:pPr>
+        <w:jc w:val="both"/>
+      </w:pPr>
+      <w:proofErr w:type="spellStart"/>
+      <w:r>
+        <w:t>Tag</w:t>
+      </w:r>
+      <w:proofErr w:type="spellEnd"/>
+      <w:r>
+        <w:t>: &lt;</w:t>
+      </w:r>
+      <w:proofErr w:type="spellStart"/>
+      <w:r>
+        <w:t>del</w:t>
+      </w:r>
+      <w:proofErr w:type="spellEnd"/>
+      <w:r>
+        <w:t>&gt;</w:t>
+      </w:r>
+    </w:p>
+    <w:p>
+      <w:pPr>
+        <w:jc w:val="both"/>
+        <w:rPr>
+          <w:b/>
+          <w:bCs/>
+        </w:rPr>
+      </w:pPr>
+      <w:r>
+        <w:rPr>
+          <w:b/>
+          <w:bCs/>
+        </w:rPr>
         <w:lastRenderedPageBreak/>
-        <w:t>CAP.8:</w:t>
-      </w:r>
-    </w:p>
-    <w:p>
-      <w:pPr>
-        <w:ind w:left="284"/>
-        <w:jc w:val="both"/>
-        <w:rPr>
-          <w:b/>
-          <w:bCs/>
-        </w:rPr>
-      </w:pPr>
-      <w:r>
-        <w:rPr>
-          <w:b/>
-          <w:bCs/>
-        </w:rPr>
-        <w:t>#</w:t>
-      </w:r>
-      <w:r>
-        <w:rPr>
-          <w:b/>
-          <w:bCs/>
-        </w:rPr>
-        <w:t>Semântica:</w:t>
-      </w:r>
-    </w:p>
-    <w:p>
-      <w:pPr>
-        <w:jc w:val="both"/>
-      </w:pPr>
-      <w:r>
-        <w:t xml:space="preserve">- </w:t>
-      </w:r>
-      <w:proofErr w:type="spellStart"/>
-      <w:r>
-        <w:t>Html</w:t>
-      </w:r>
-      <w:proofErr w:type="spellEnd"/>
-      <w:r>
-        <w:t xml:space="preserve"> é focado na semântica. O estilo agora no </w:t>
-      </w:r>
-      <w:proofErr w:type="spellStart"/>
-      <w:r>
-        <w:t>html</w:t>
-      </w:r>
-      <w:proofErr w:type="spellEnd"/>
-      <w:r>
-        <w:t xml:space="preserve"> e mudado no CSS</w:t>
-      </w:r>
-    </w:p>
-    <w:p>
-      <w:pPr>
-        <w:jc w:val="both"/>
-      </w:pPr>
-    </w:p>
-    <w:p>
-      <w:pPr>
-        <w:jc w:val="both"/>
-        <w:rPr>
-          <w:b/>
-          <w:bCs/>
-        </w:rPr>
-      </w:pPr>
-      <w:r>
-        <w:rPr>
-          <w:b/>
-          <w:bCs/>
-        </w:rPr>
-        <w:t># Negrito / Destaque</w:t>
-      </w:r>
-    </w:p>
-    <w:p>
-      <w:pPr>
-        <w:jc w:val="both"/>
-      </w:pPr>
-      <w:r>
-        <w:t xml:space="preserve">- Temos a </w:t>
-      </w:r>
-      <w:proofErr w:type="spellStart"/>
-      <w:r>
-        <w:t>tag</w:t>
-      </w:r>
-      <w:proofErr w:type="spellEnd"/>
-      <w:r>
-        <w:t xml:space="preserve"> &lt;B&gt;&lt;\B&gt; que deixa em negrito porem sem nenhuma semântica no html5</w:t>
-      </w:r>
-    </w:p>
-    <w:p>
-      <w:pPr>
-        <w:jc w:val="both"/>
-      </w:pPr>
-      <w:r>
-        <w:t xml:space="preserve">- </w:t>
-      </w:r>
-      <w:proofErr w:type="gramStart"/>
-      <w:r>
-        <w:t>temos</w:t>
-      </w:r>
-      <w:proofErr w:type="gramEnd"/>
-      <w:r>
-        <w:t xml:space="preserve"> a </w:t>
-      </w:r>
-      <w:proofErr w:type="spellStart"/>
-      <w:r>
-        <w:t>tag</w:t>
-      </w:r>
-      <w:proofErr w:type="spellEnd"/>
-      <w:r>
-        <w:t xml:space="preserve"> &lt;</w:t>
-      </w:r>
-      <w:proofErr w:type="spellStart"/>
-      <w:r>
-        <w:t>strong</w:t>
-      </w:r>
-      <w:proofErr w:type="spellEnd"/>
-      <w:r>
-        <w:t>&gt;&lt;\</w:t>
-      </w:r>
-      <w:proofErr w:type="spellStart"/>
-      <w:r>
-        <w:t>strong</w:t>
-      </w:r>
-      <w:proofErr w:type="spellEnd"/>
-      <w:r>
-        <w:t>&gt; que tem semântica e deixa em negrito</w:t>
-      </w:r>
-    </w:p>
-    <w:p>
-      <w:pPr>
-        <w:jc w:val="both"/>
-        <w:rPr>
-          <w:b/>
-          <w:bCs/>
-        </w:rPr>
-      </w:pPr>
-      <w:r>
-        <w:rPr>
-          <w:b/>
-          <w:bCs/>
-        </w:rPr>
-        <w:t xml:space="preserve">#Italico / </w:t>
-      </w:r>
-      <w:proofErr w:type="spellStart"/>
-      <w:r>
-        <w:rPr>
-          <w:b/>
-          <w:bCs/>
-        </w:rPr>
-        <w:t>Ênfse</w:t>
-      </w:r>
-      <w:proofErr w:type="spellEnd"/>
-      <w:r>
-        <w:rPr>
-          <w:b/>
-          <w:bCs/>
-        </w:rPr>
-        <w:t>:</w:t>
-      </w:r>
-    </w:p>
-    <w:p>
-      <w:pPr>
-        <w:jc w:val="both"/>
-      </w:pPr>
-      <w:r>
-        <w:t xml:space="preserve">- Itálico sem semântica: </w:t>
-      </w:r>
-      <w:proofErr w:type="spellStart"/>
-      <w:r>
-        <w:t>tag</w:t>
-      </w:r>
-      <w:proofErr w:type="spellEnd"/>
-      <w:r>
-        <w:t xml:space="preserve"> &lt;i&gt;&lt;\i&gt;</w:t>
-      </w:r>
-    </w:p>
-    <w:p>
-      <w:pPr>
-        <w:jc w:val="both"/>
-      </w:pPr>
-      <w:r>
-        <w:t xml:space="preserve">- </w:t>
-      </w:r>
-      <w:proofErr w:type="gramStart"/>
-      <w:r>
-        <w:t>itálico</w:t>
-      </w:r>
-      <w:proofErr w:type="gramEnd"/>
-      <w:r>
-        <w:t xml:space="preserve"> com semântica: </w:t>
-      </w:r>
-      <w:proofErr w:type="spellStart"/>
-      <w:r>
-        <w:t>tag</w:t>
-      </w:r>
-      <w:proofErr w:type="spellEnd"/>
-      <w:r>
-        <w:t xml:space="preserve"> &lt;EM&gt;&lt;\EM&gt;</w:t>
-      </w:r>
-    </w:p>
-    <w:p>
-      <w:pPr>
-        <w:jc w:val="both"/>
-      </w:pPr>
-      <w:r>
-        <w:t xml:space="preserve">+ </w:t>
-      </w:r>
-      <w:proofErr w:type="spellStart"/>
-      <w:r>
-        <w:t>obs</w:t>
-      </w:r>
-      <w:proofErr w:type="spellEnd"/>
-      <w:r>
-        <w:t xml:space="preserve">: usar preferencialmente com semântica </w:t>
-      </w:r>
-    </w:p>
-    <w:p>
-      <w:pPr>
-        <w:jc w:val="both"/>
-      </w:pPr>
-    </w:p>
-    <w:p>
-      <w:pPr>
-        <w:jc w:val="both"/>
-        <w:rPr>
-          <w:b/>
-          <w:bCs/>
-        </w:rPr>
-      </w:pPr>
-      <w:r>
-        <w:rPr>
-          <w:b/>
-          <w:bCs/>
-        </w:rPr>
-        <w:t>#</w:t>
-      </w:r>
-      <w:r>
-        <w:rPr>
-          <w:b/>
-          <w:bCs/>
-        </w:rPr>
-        <w:t>Textos Marcados:</w:t>
-      </w:r>
-    </w:p>
-    <w:p>
-      <w:pPr>
-        <w:jc w:val="both"/>
-      </w:pPr>
-      <w:r>
-        <w:t xml:space="preserve">- Podemos marcar textos usando a </w:t>
-      </w:r>
-      <w:proofErr w:type="spellStart"/>
-      <w:r>
-        <w:t>tag</w:t>
-      </w:r>
-      <w:proofErr w:type="spellEnd"/>
-      <w:r>
-        <w:t>&lt;</w:t>
-      </w:r>
-      <w:proofErr w:type="spellStart"/>
-      <w:r>
-        <w:t>mark</w:t>
+        <w:t>#texto inserido:</w:t>
+      </w:r>
+    </w:p>
+    <w:p>
+      <w:pPr>
+        <w:jc w:val="both"/>
+      </w:pPr>
+      <w:proofErr w:type="spellStart"/>
+      <w:r>
+        <w:t>Tag</w:t>
+      </w:r>
+      <w:proofErr w:type="spellEnd"/>
+      <w:r>
+        <w:t>: &lt;</w:t>
+      </w:r>
+      <w:proofErr w:type="spellStart"/>
+      <w:r>
+        <w:t>ins</w:t>
       </w:r>
       <w:proofErr w:type="spellEnd"/>
       <w:r>
@@ -2444,132 +2738,26 @@
     <w:p>
       <w:pPr>
         <w:jc w:val="both"/>
-      </w:pPr>
-      <w:r>
-        <w:t xml:space="preserve">- </w:t>
-      </w:r>
-      <w:proofErr w:type="spellStart"/>
-      <w:r>
-        <w:t>Obs</w:t>
-      </w:r>
-      <w:proofErr w:type="spellEnd"/>
-      <w:r>
-        <w:t xml:space="preserve">: com o </w:t>
-      </w:r>
-      <w:proofErr w:type="spellStart"/>
-      <w:r>
-        <w:t>css</w:t>
-      </w:r>
-      <w:proofErr w:type="spellEnd"/>
-      <w:r>
-        <w:t xml:space="preserve"> usando </w:t>
-      </w:r>
-    </w:p>
-    <w:p>
-      <w:pPr>
-        <w:jc w:val="both"/>
-      </w:pPr>
-      <w:r>
-        <w:t>&lt;</w:t>
-      </w:r>
-      <w:proofErr w:type="spellStart"/>
-      <w:r>
-        <w:t>style</w:t>
-      </w:r>
-      <w:proofErr w:type="spellEnd"/>
-      <w:r>
-        <w:t>&gt;</w:t>
-      </w:r>
-    </w:p>
-    <w:p>
-      <w:pPr>
-        <w:jc w:val="both"/>
-      </w:pPr>
-      <w:r>
-        <w:t xml:space="preserve">        </w:t>
-      </w:r>
-      <w:proofErr w:type="spellStart"/>
-      <w:proofErr w:type="gramStart"/>
-      <w:r>
-        <w:t>mark</w:t>
-      </w:r>
-      <w:proofErr w:type="spellEnd"/>
-      <w:r>
-        <w:t>{</w:t>
-      </w:r>
-      <w:proofErr w:type="gramEnd"/>
-    </w:p>
-    <w:p>
-      <w:pPr>
-        <w:jc w:val="both"/>
-      </w:pPr>
-      <w:r>
-        <w:t xml:space="preserve">            background-color: lime;</w:t>
-      </w:r>
-    </w:p>
-    <w:p>
-      <w:pPr>
-        <w:jc w:val="both"/>
-      </w:pPr>
-      <w:r>
-        <w:t xml:space="preserve">        }</w:t>
-      </w:r>
-    </w:p>
-    <w:p>
-      <w:pPr>
-        <w:jc w:val="both"/>
-      </w:pPr>
-      <w:r>
-        <w:t xml:space="preserve">    &lt;/</w:t>
-      </w:r>
-      <w:proofErr w:type="spellStart"/>
-      <w:r>
-        <w:t>style</w:t>
-      </w:r>
-      <w:proofErr w:type="spellEnd"/>
-      <w:r>
-        <w:t>&gt;</w:t>
-      </w:r>
-    </w:p>
-    <w:p>
-      <w:pPr>
-        <w:jc w:val="both"/>
-      </w:pPr>
-      <w:r>
-        <w:t>Mudamos a cor de todos os marcadores</w:t>
-      </w:r>
-    </w:p>
-    <w:p>
-      <w:pPr>
-        <w:jc w:val="both"/>
-      </w:pPr>
-    </w:p>
-    <w:p>
-      <w:pPr>
-        <w:jc w:val="both"/>
-        <w:rPr>
-          <w:b/>
-          <w:bCs/>
-        </w:rPr>
-      </w:pPr>
-      <w:r>
-        <w:rPr>
-          <w:b/>
-          <w:bCs/>
-        </w:rPr>
-        <w:t>#texto pequeno:</w:t>
-      </w:r>
-    </w:p>
-    <w:p>
-      <w:pPr>
-        <w:jc w:val="both"/>
-      </w:pPr>
-      <w:r>
-        <w:t xml:space="preserve">Usa </w:t>
-      </w:r>
-      <w:proofErr w:type="spellStart"/>
-      <w:r>
-        <w:t>tag</w:t>
+        <w:rPr>
+          <w:b/>
+          <w:bCs/>
+        </w:rPr>
+      </w:pPr>
+      <w:r>
+        <w:rPr>
+          <w:b/>
+          <w:bCs/>
+        </w:rPr>
+        <w:t>#texto sobrescrito:</w:t>
+      </w:r>
+    </w:p>
+    <w:p>
+      <w:pPr>
+        <w:jc w:val="both"/>
+      </w:pPr>
+      <w:proofErr w:type="spellStart"/>
+      <w:r>
+        <w:t>Tag</w:t>
       </w:r>
       <w:proofErr w:type="spellEnd"/>
       <w:r>
@@ -2577,117 +2765,6 @@
       </w:r>
       <w:proofErr w:type="spellStart"/>
       <w:r>
-        <w:t>small</w:t>
-      </w:r>
-      <w:proofErr w:type="spellEnd"/>
-      <w:r>
-        <w:t>&gt;</w:t>
-      </w:r>
-    </w:p>
-    <w:p>
-      <w:pPr>
-        <w:jc w:val="both"/>
-        <w:rPr>
-          <w:b/>
-          <w:bCs/>
-        </w:rPr>
-      </w:pPr>
-      <w:r>
-        <w:rPr>
-          <w:b/>
-          <w:bCs/>
-        </w:rPr>
-        <w:t>#texto deletado:</w:t>
-      </w:r>
-    </w:p>
-    <w:p>
-      <w:pPr>
-        <w:jc w:val="both"/>
-      </w:pPr>
-      <w:proofErr w:type="spellStart"/>
-      <w:r>
-        <w:t>Tag</w:t>
-      </w:r>
-      <w:proofErr w:type="spellEnd"/>
-      <w:r>
-        <w:t>: &lt;</w:t>
-      </w:r>
-      <w:proofErr w:type="spellStart"/>
-      <w:r>
-        <w:t>del</w:t>
-      </w:r>
-      <w:proofErr w:type="spellEnd"/>
-      <w:r>
-        <w:t>&gt;</w:t>
-      </w:r>
-    </w:p>
-    <w:p>
-      <w:pPr>
-        <w:jc w:val="both"/>
-        <w:rPr>
-          <w:b/>
-          <w:bCs/>
-        </w:rPr>
-      </w:pPr>
-      <w:r>
-        <w:rPr>
-          <w:b/>
-          <w:bCs/>
-        </w:rPr>
-        <w:t>#texto inserido:</w:t>
-      </w:r>
-    </w:p>
-    <w:p>
-      <w:pPr>
-        <w:jc w:val="both"/>
-      </w:pPr>
-      <w:proofErr w:type="spellStart"/>
-      <w:r>
-        <w:t>Tag</w:t>
-      </w:r>
-      <w:proofErr w:type="spellEnd"/>
-      <w:r>
-        <w:t>: &lt;</w:t>
-      </w:r>
-      <w:proofErr w:type="spellStart"/>
-      <w:r>
-        <w:t>ins</w:t>
-      </w:r>
-      <w:proofErr w:type="spellEnd"/>
-      <w:r>
-        <w:t>&gt;</w:t>
-      </w:r>
-    </w:p>
-    <w:p>
-      <w:pPr>
-        <w:jc w:val="both"/>
-        <w:rPr>
-          <w:b/>
-          <w:bCs/>
-        </w:rPr>
-      </w:pPr>
-      <w:r>
-        <w:rPr>
-          <w:b/>
-          <w:bCs/>
-        </w:rPr>
-        <w:t>#texto sobrescrito:</w:t>
-      </w:r>
-    </w:p>
-    <w:p>
-      <w:pPr>
-        <w:jc w:val="both"/>
-      </w:pPr>
-      <w:proofErr w:type="spellStart"/>
-      <w:r>
-        <w:t>Tag</w:t>
-      </w:r>
-      <w:proofErr w:type="spellEnd"/>
-      <w:r>
-        <w:t>: &lt;</w:t>
-      </w:r>
-      <w:proofErr w:type="spellStart"/>
-      <w:r>
         <w:t>sup</w:t>
       </w:r>
       <w:proofErr w:type="spellEnd"/>
@@ -2721,7 +2798,6 @@
           <w:b/>
           <w:bCs/>
         </w:rPr>
-        <w:lastRenderedPageBreak/>
         <w:t>#Texto subscritos:</w:t>
       </w:r>
     </w:p>
@@ -3276,96 +3352,335 @@
     <w:p>
       <w:pPr>
         <w:jc w:val="both"/>
-        <w:rPr>
-          <w:b/>
-          <w:bCs/>
-        </w:rPr>
-      </w:pPr>
-      <w:r>
-        <w:rPr>
-          <w:b/>
-          <w:bCs/>
-        </w:rPr>
-        <w:t>#Atalhos VS CODE:</w:t>
-      </w:r>
-    </w:p>
-    <w:p>
-      <w:pPr>
-        <w:jc w:val="both"/>
-      </w:pPr>
-      <w:r>
-        <w:t xml:space="preserve">Pondo uma </w:t>
-      </w:r>
-      <w:proofErr w:type="spellStart"/>
-      <w:r>
-        <w:t>tag</w:t>
-      </w:r>
-      <w:proofErr w:type="spellEnd"/>
-      <w:r>
-        <w:t xml:space="preserve"> em algo que já foi escrito:</w:t>
-      </w:r>
-    </w:p>
-    <w:p>
-      <w:pPr>
-        <w:jc w:val="both"/>
-      </w:pPr>
-      <w:proofErr w:type="spellStart"/>
-      <w:r>
-        <w:t>Ctrl</w:t>
-      </w:r>
-      <w:proofErr w:type="spellEnd"/>
-      <w:r>
-        <w:t xml:space="preserve"> + shift + </w:t>
+      </w:pPr>
+    </w:p>
+    <w:p>
+      <w:pPr>
+        <w:jc w:val="both"/>
+      </w:pPr>
+    </w:p>
+    <w:p>
+      <w:pPr>
+        <w:jc w:val="both"/>
+      </w:pPr>
+    </w:p>
+    <w:p>
+      <w:pPr>
+        <w:pStyle w:val="PargrafodaLista"/>
+        <w:numPr>
+          <w:ilvl w:val="0"/>
+          <w:numId w:val="1"/>
+        </w:numPr>
+        <w:jc w:val="both"/>
+        <w:rPr>
+          <w:b/>
+          <w:bCs/>
+        </w:rPr>
+      </w:pPr>
+      <w:r>
+        <w:rPr>
+          <w:b/>
+          <w:bCs/>
+        </w:rPr>
+        <w:lastRenderedPageBreak/>
+        <w:t xml:space="preserve">CAP 9. </w:t>
+      </w:r>
+      <w:r>
+        <w:rPr>
+          <w:b/>
+          <w:bCs/>
+        </w:rPr>
+        <w:t xml:space="preserve"> LISTAS</w:t>
+      </w:r>
+    </w:p>
+    <w:p>
+      <w:pPr>
+        <w:jc w:val="both"/>
+      </w:pPr>
+    </w:p>
+    <w:p>
+      <w:pPr>
+        <w:jc w:val="both"/>
+        <w:rPr>
+          <w:b/>
+          <w:bCs/>
+        </w:rPr>
+      </w:pPr>
+      <w:r>
+        <w:rPr>
+          <w:b/>
+          <w:bCs/>
+        </w:rPr>
+        <w:t>- Listas ordenadas:</w:t>
+      </w:r>
+    </w:p>
+    <w:p>
+      <w:pPr>
+        <w:jc w:val="both"/>
+      </w:pPr>
+      <w:r>
+        <w:t>&lt;</w:t>
+      </w:r>
+      <w:proofErr w:type="spellStart"/>
+      <w:r>
+        <w:t>ol</w:t>
+      </w:r>
+      <w:proofErr w:type="spellEnd"/>
+      <w:r>
+        <w:t>&gt;</w:t>
+      </w:r>
+    </w:p>
+    <w:p>
+      <w:pPr>
+        <w:jc w:val="both"/>
+      </w:pPr>
+      <w:r>
+        <w:tab/>
+        <w:t>&lt;li&gt; escreve aqui 1</w:t>
+      </w:r>
+      <w:r>
+        <w:t>&lt;</w:t>
+      </w:r>
+      <w:r>
+        <w:t>/</w:t>
+      </w:r>
+      <w:r>
+        <w:t>li</w:t>
+      </w:r>
+      <w:r>
+        <w:t>&gt;</w:t>
+      </w:r>
+    </w:p>
+    <w:p>
+      <w:pPr>
+        <w:jc w:val="both"/>
+      </w:pPr>
+      <w:r>
+        <w:tab/>
+      </w:r>
+      <w:r>
+        <w:t>&lt;li&gt; escreve aqui</w:t>
+      </w:r>
+      <w:r>
+        <w:t xml:space="preserve"> 2</w:t>
+      </w:r>
+      <w:r>
+        <w:t>&lt;/li&gt;</w:t>
+      </w:r>
+    </w:p>
+    <w:p>
+      <w:pPr>
+        <w:jc w:val="both"/>
+      </w:pPr>
+      <w:r>
+        <w:t xml:space="preserve">                  ...</w:t>
+      </w:r>
+    </w:p>
+    <w:p>
+      <w:pPr>
+        <w:jc w:val="both"/>
+      </w:pPr>
+      <w:r>
+        <w:t xml:space="preserve"> &lt;/</w:t>
+      </w:r>
+      <w:proofErr w:type="spellStart"/>
+      <w:r>
+        <w:t>ol</w:t>
+      </w:r>
+      <w:proofErr w:type="spellEnd"/>
+      <w:r>
+        <w:t>&gt;</w:t>
+      </w:r>
+    </w:p>
+    <w:p>
+      <w:pPr>
+        <w:jc w:val="both"/>
+      </w:pPr>
+    </w:p>
+    <w:p>
+      <w:pPr>
+        <w:jc w:val="both"/>
+        <w:rPr>
+          <w:b/>
+          <w:bCs/>
+        </w:rPr>
+      </w:pPr>
+      <w:r>
+        <w:rPr>
+          <w:b/>
+          <w:bCs/>
+        </w:rPr>
+        <w:t>- Listas não ordenadas</w:t>
+      </w:r>
+    </w:p>
+    <w:p>
+      <w:pPr>
+        <w:jc w:val="both"/>
+      </w:pPr>
+      <w:r>
+        <w:t>&lt;</w:t>
+      </w:r>
+      <w:proofErr w:type="spellStart"/>
+      <w:r>
+        <w:t>u</w:t>
+      </w:r>
+      <w:r>
+        <w:t>l</w:t>
+      </w:r>
+      <w:proofErr w:type="spellEnd"/>
+      <w:r>
+        <w:t>&gt;</w:t>
+      </w:r>
+    </w:p>
+    <w:p>
+      <w:pPr>
+        <w:jc w:val="both"/>
+      </w:pPr>
+      <w:r>
+        <w:tab/>
+        <w:t>&lt;li&gt; escreve aqui 1&lt;/li&gt;</w:t>
+      </w:r>
+    </w:p>
+    <w:p>
+      <w:pPr>
+        <w:jc w:val="both"/>
+      </w:pPr>
+      <w:r>
+        <w:tab/>
+        <w:t>&lt;li&gt; escreve aqui 2&lt;/li&gt;</w:t>
+      </w:r>
+    </w:p>
+    <w:p>
+      <w:pPr>
+        <w:jc w:val="both"/>
+      </w:pPr>
+      <w:r>
+        <w:tab/>
+        <w:t xml:space="preserve">                  ...</w:t>
+      </w:r>
+    </w:p>
+    <w:p>
+      <w:pPr>
+        <w:jc w:val="both"/>
+      </w:pPr>
+      <w:r>
+        <w:t xml:space="preserve"> &lt;/</w:t>
+      </w:r>
+      <w:proofErr w:type="spellStart"/>
+      <w:r>
+        <w:t>u</w:t>
+      </w:r>
+      <w:r>
+        <w:t>l</w:t>
+      </w:r>
+      <w:proofErr w:type="spellEnd"/>
+      <w:r>
+        <w:t>&gt;</w:t>
+      </w:r>
+    </w:p>
+    <w:p>
+      <w:pPr>
+        <w:jc w:val="both"/>
+      </w:pPr>
+    </w:p>
+    <w:p>
+      <w:pPr>
+        <w:jc w:val="both"/>
+        <w:rPr>
+          <w:b/>
+          <w:bCs/>
+        </w:rPr>
+      </w:pPr>
+      <w:r>
+        <w:rPr>
+          <w:b/>
+          <w:bCs/>
+        </w:rPr>
+        <w:t>- Lista de Definições:</w:t>
+      </w:r>
+    </w:p>
+    <w:p>
+      <w:pPr>
+        <w:jc w:val="both"/>
+      </w:pPr>
+      <w:r>
+        <w:t>&lt;dl&gt;</w:t>
+      </w:r>
+    </w:p>
+    <w:p>
+      <w:pPr>
+        <w:jc w:val="both"/>
+      </w:pPr>
+      <w:r>
+        <w:t xml:space="preserve">        &lt;</w:t>
+      </w:r>
+      <w:proofErr w:type="spellStart"/>
+      <w:r>
+        <w:t>dt</w:t>
+      </w:r>
+      <w:proofErr w:type="spellEnd"/>
+      <w:r>
+        <w:t>&gt;HTML5&lt;/</w:t>
+      </w:r>
+      <w:proofErr w:type="spellStart"/>
+      <w:r>
+        <w:t>dt</w:t>
+      </w:r>
+      <w:proofErr w:type="spellEnd"/>
+      <w:r>
+        <w:t>&gt;</w:t>
+      </w:r>
+    </w:p>
+    <w:p>
+      <w:pPr>
+        <w:jc w:val="both"/>
+      </w:pPr>
+      <w:r>
+        <w:t xml:space="preserve">        &lt;</w:t>
+      </w:r>
+      <w:proofErr w:type="spellStart"/>
+      <w:r>
+        <w:t>dd</w:t>
+      </w:r>
+      <w:proofErr w:type="spellEnd"/>
+      <w:r>
+        <w:t xml:space="preserve">&gt;linguagem de </w:t>
+      </w:r>
+      <w:proofErr w:type="spellStart"/>
+      <w:r>
+        <w:t>marcaçao</w:t>
+      </w:r>
+      <w:proofErr w:type="spellEnd"/>
+      <w:r>
+        <w:t xml:space="preserve"> para criação de um site.</w:t>
+      </w:r>
+      <w:r>
+        <w:t xml:space="preserve"> </w:t>
       </w:r>
       <w:proofErr w:type="gramStart"/>
       <w:r>
-        <w:t>p :</w:t>
+        <w:t>&lt;</w:t>
       </w:r>
       <w:proofErr w:type="gramEnd"/>
       <w:r>
-        <w:t xml:space="preserve"> escolhe =&gt; Envelope com a abreviatura</w:t>
-      </w:r>
-      <w:r>
-        <w:t xml:space="preserve">. Depois é só escolher a </w:t>
-      </w:r>
-      <w:proofErr w:type="spellStart"/>
-      <w:r>
-        <w:t>tag</w:t>
-      </w:r>
-      <w:proofErr w:type="spellEnd"/>
-      <w:r>
-        <w:t>.</w:t>
-      </w:r>
-    </w:p>
-    <w:p>
-      <w:pPr>
-        <w:jc w:val="both"/>
-      </w:pPr>
-    </w:p>
-    <w:p>
-      <w:pPr>
-        <w:jc w:val="both"/>
-      </w:pPr>
-    </w:p>
-    <w:p>
-      <w:pPr>
-        <w:jc w:val="both"/>
-      </w:pPr>
-    </w:p>
-    <w:p>
-      <w:pPr>
-        <w:jc w:val="both"/>
-      </w:pPr>
-    </w:p>
-    <w:p>
-      <w:pPr>
-        <w:jc w:val="both"/>
-      </w:pPr>
-    </w:p>
-    <w:p>
-      <w:pPr>
-        <w:jc w:val="both"/>
-      </w:pPr>
+        <w:t>/</w:t>
+      </w:r>
+      <w:proofErr w:type="spellStart"/>
+      <w:r>
+        <w:t>dd</w:t>
+      </w:r>
+      <w:proofErr w:type="spellEnd"/>
+      <w:r>
+        <w:t>&gt;</w:t>
+      </w:r>
+    </w:p>
+    <w:p>
+      <w:pPr>
+        <w:jc w:val="both"/>
+      </w:pPr>
+      <w:r>
+        <w:t xml:space="preserve">    &lt;/dl&gt;</w:t>
+      </w:r>
     </w:p>
     <w:p>
       <w:pPr>

</xml_diff>